<commit_message>
Updated categories. Input data. Statistic input count logic.
</commit_message>
<xml_diff>
--- a/src/test/resources/Kharkiv_participants.docx
+++ b/src/test/resources/Kharkiv_participants.docx
@@ -1,6 +1,6 @@
 
 <file path=word/document.xml><?xml version="1.0" encoding="utf-8"?>
-<w:document xmlns:wpc="http://schemas.microsoft.com/office/word/2010/wordprocessingCanvas" xmlns:mc="http://schemas.openxmlformats.org/markup-compatibility/2006" xmlns:o="urn:schemas-microsoft-com:office:office" xmlns:r="http://schemas.openxmlformats.org/officeDocument/2006/relationships" xmlns:m="http://schemas.openxmlformats.org/officeDocument/2006/math" xmlns:v="urn:schemas-microsoft-com:vml" xmlns:wp14="http://schemas.microsoft.com/office/word/2010/wordprocessingDrawing" xmlns:wp="http://schemas.openxmlformats.org/drawingml/2006/wordprocessingDrawing" xmlns:w10="urn:schemas-microsoft-com:office:word" xmlns:w="http://schemas.openxmlformats.org/wordprocessingml/2006/main" xmlns:w14="http://schemas.microsoft.com/office/word/2010/wordml" xmlns:w15="http://schemas.microsoft.com/office/word/2012/wordml" xmlns:wpg="http://schemas.microsoft.com/office/word/2010/wordprocessingGroup" xmlns:wpi="http://schemas.microsoft.com/office/word/2010/wordprocessingInk" xmlns:wne="http://schemas.microsoft.com/office/word/2006/wordml" xmlns:wps="http://schemas.microsoft.com/office/word/2010/wordprocessingShape" mc:Ignorable="w14 w15 wp14">
+<w:document xmlns:wpc="http://schemas.microsoft.com/office/word/2010/wordprocessingCanvas" xmlns:cx="http://schemas.microsoft.com/office/drawing/2014/chartex" xmlns:cx1="http://schemas.microsoft.com/office/drawing/2015/9/8/chartex" xmlns:mc="http://schemas.openxmlformats.org/markup-compatibility/2006" xmlns:o="urn:schemas-microsoft-com:office:office" xmlns:r="http://schemas.openxmlformats.org/officeDocument/2006/relationships" xmlns:m="http://schemas.openxmlformats.org/officeDocument/2006/math" xmlns:v="urn:schemas-microsoft-com:vml" xmlns:wp14="http://schemas.microsoft.com/office/word/2010/wordprocessingDrawing" xmlns:wp="http://schemas.openxmlformats.org/drawingml/2006/wordprocessingDrawing" xmlns:w10="urn:schemas-microsoft-com:office:word" xmlns:w="http://schemas.openxmlformats.org/wordprocessingml/2006/main" xmlns:w14="http://schemas.microsoft.com/office/word/2010/wordml" xmlns:w15="http://schemas.microsoft.com/office/word/2012/wordml" xmlns:w16se="http://schemas.microsoft.com/office/word/2015/wordml/symex" xmlns:wpg="http://schemas.microsoft.com/office/word/2010/wordprocessingGroup" xmlns:wpi="http://schemas.microsoft.com/office/word/2010/wordprocessingInk" xmlns:wne="http://schemas.microsoft.com/office/word/2006/wordml" xmlns:wps="http://schemas.microsoft.com/office/word/2010/wordprocessingShape" mc:Ignorable="w14 w15 w16se wp14">
   <w:body>
     <w:p>
       <w:pPr>
@@ -88,7 +88,7 @@
     <w:tbl>
       <w:tblPr>
         <w:tblpPr w:leftFromText="180" w:rightFromText="180" w:vertAnchor="text" w:horzAnchor="margin" w:tblpXSpec="center" w:tblpY="64"/>
-        <w:tblW w:w="10483" w:type="dxa"/>
+        <w:tblW w:w="9757" w:type="dxa"/>
         <w:tblCellMar>
           <w:left w:w="40" w:type="dxa"/>
           <w:right w:w="40" w:type="dxa"/>
@@ -100,7 +100,6 @@
         <w:gridCol w:w="1296"/>
         <w:gridCol w:w="1106"/>
         <w:gridCol w:w="1131"/>
-        <w:gridCol w:w="726"/>
         <w:gridCol w:w="706"/>
         <w:gridCol w:w="747"/>
         <w:gridCol w:w="703"/>
@@ -263,7 +262,7 @@
         </w:tc>
         <w:tc>
           <w:tcPr>
-            <w:tcW w:w="726" w:type="dxa"/>
+            <w:tcW w:w="706" w:type="dxa"/>
             <w:tcBorders>
               <w:top w:val="single" w:sz="6" w:space="0" w:color="000000"/>
               <w:left w:val="single" w:sz="6" w:space="0" w:color="000000"/>
@@ -271,6 +270,7 @@
               <w:right w:val="single" w:sz="6" w:space="0" w:color="000000"/>
             </w:tcBorders>
             <w:shd w:val="solid" w:color="C0C0C0" w:fill="auto"/>
+            <w:hideMark/>
           </w:tcPr>
           <w:p>
             <w:pPr>
@@ -279,53 +279,19 @@
                 <w:b/>
                 <w:bCs/>
                 <w:color w:val="000000"/>
-                <w:lang w:val="en-US"/>
-              </w:rPr>
-            </w:pPr>
+              </w:rPr>
+            </w:pPr>
+            <w:bookmarkStart w:id="0" w:name="_GoBack"/>
+            <w:bookmarkEnd w:id="0"/>
             <w:r>
               <w:rPr>
                 <w:rFonts w:ascii="Arial" w:hAnsi="Arial" w:cs="Arial"/>
                 <w:b/>
                 <w:bCs/>
                 <w:color w:val="000000"/>
-                <w:lang w:val="en-US"/>
-              </w:rPr>
-              <w:t>Age</w:t>
-            </w:r>
-          </w:p>
-        </w:tc>
-        <w:tc>
-          <w:tcPr>
-            <w:tcW w:w="706" w:type="dxa"/>
-            <w:tcBorders>
-              <w:top w:val="single" w:sz="6" w:space="0" w:color="000000"/>
-              <w:left w:val="single" w:sz="6" w:space="0" w:color="000000"/>
-              <w:bottom w:val="single" w:sz="6" w:space="0" w:color="000000"/>
-              <w:right w:val="single" w:sz="6" w:space="0" w:color="000000"/>
-            </w:tcBorders>
-            <w:shd w:val="solid" w:color="C0C0C0" w:fill="auto"/>
-            <w:hideMark/>
-          </w:tcPr>
-          <w:p>
-            <w:pPr>
-              <w:rPr>
-                <w:rFonts w:ascii="Arial" w:hAnsi="Arial" w:cs="Arial"/>
-                <w:b/>
-                <w:bCs/>
-                <w:color w:val="000000"/>
-              </w:rPr>
-            </w:pPr>
-            <w:proofErr w:type="spellStart"/>
-            <w:r>
-              <w:rPr>
-                <w:rFonts w:ascii="Arial" w:hAnsi="Arial" w:cs="Arial"/>
-                <w:b/>
-                <w:bCs/>
-                <w:color w:val="000000"/>
               </w:rPr>
               <w:t>Qu</w:t>
             </w:r>
-            <w:proofErr w:type="spellEnd"/>
           </w:p>
         </w:tc>
         <w:tc>
@@ -661,32 +627,6 @@
         </w:tc>
         <w:tc>
           <w:tcPr>
-            <w:tcW w:w="726" w:type="dxa"/>
-            <w:tcBorders>
-              <w:top w:val="single" w:sz="6" w:space="0" w:color="C0C0C0"/>
-              <w:left w:val="single" w:sz="6" w:space="0" w:color="C0C0C0"/>
-              <w:bottom w:val="single" w:sz="6" w:space="0" w:color="C0C0C0"/>
-              <w:right w:val="single" w:sz="6" w:space="0" w:color="C0C0C0"/>
-            </w:tcBorders>
-            <w:shd w:val="solid" w:color="FFFFFF" w:fill="auto"/>
-          </w:tcPr>
-          <w:p>
-            <w:pPr>
-              <w:jc w:val="center"/>
-              <w:rPr>
-                <w:b/>
-              </w:rPr>
-            </w:pPr>
-            <w:r>
-              <w:rPr>
-                <w:b/>
-              </w:rPr>
-              <w:t>25</w:t>
-            </w:r>
-          </w:p>
-        </w:tc>
-        <w:tc>
-          <w:tcPr>
             <w:tcW w:w="706" w:type="dxa"/>
             <w:tcBorders>
               <w:top w:val="single" w:sz="6" w:space="0" w:color="C0C0C0"/>
@@ -1003,32 +943,6 @@
         </w:tc>
         <w:tc>
           <w:tcPr>
-            <w:tcW w:w="726" w:type="dxa"/>
-            <w:tcBorders>
-              <w:top w:val="single" w:sz="6" w:space="0" w:color="C0C0C0"/>
-              <w:left w:val="single" w:sz="6" w:space="0" w:color="C0C0C0"/>
-              <w:bottom w:val="single" w:sz="6" w:space="0" w:color="C0C0C0"/>
-              <w:right w:val="single" w:sz="6" w:space="0" w:color="C0C0C0"/>
-            </w:tcBorders>
-            <w:shd w:val="solid" w:color="FFFFFF" w:fill="auto"/>
-          </w:tcPr>
-          <w:p>
-            <w:pPr>
-              <w:jc w:val="center"/>
-              <w:rPr>
-                <w:b/>
-              </w:rPr>
-            </w:pPr>
-            <w:r>
-              <w:rPr>
-                <w:b/>
-              </w:rPr>
-              <w:t>22</w:t>
-            </w:r>
-          </w:p>
-        </w:tc>
-        <w:tc>
-          <w:tcPr>
             <w:tcW w:w="706" w:type="dxa"/>
             <w:tcBorders>
               <w:top w:val="single" w:sz="6" w:space="0" w:color="C0C0C0"/>
@@ -1343,32 +1257,6 @@
         </w:tc>
         <w:tc>
           <w:tcPr>
-            <w:tcW w:w="726" w:type="dxa"/>
-            <w:tcBorders>
-              <w:top w:val="single" w:sz="6" w:space="0" w:color="C0C0C0"/>
-              <w:left w:val="single" w:sz="6" w:space="0" w:color="C0C0C0"/>
-              <w:bottom w:val="single" w:sz="6" w:space="0" w:color="C0C0C0"/>
-              <w:right w:val="single" w:sz="6" w:space="0" w:color="C0C0C0"/>
-            </w:tcBorders>
-            <w:shd w:val="solid" w:color="FFFFFF" w:fill="auto"/>
-          </w:tcPr>
-          <w:p>
-            <w:pPr>
-              <w:jc w:val="center"/>
-              <w:rPr>
-                <w:b/>
-              </w:rPr>
-            </w:pPr>
-            <w:r>
-              <w:rPr>
-                <w:b/>
-              </w:rPr>
-              <w:t>24</w:t>
-            </w:r>
-          </w:p>
-        </w:tc>
-        <w:tc>
-          <w:tcPr>
             <w:tcW w:w="706" w:type="dxa"/>
             <w:tcBorders>
               <w:top w:val="single" w:sz="6" w:space="0" w:color="C0C0C0"/>
@@ -1676,34 +1564,6 @@
         </w:tc>
         <w:tc>
           <w:tcPr>
-            <w:tcW w:w="726" w:type="dxa"/>
-            <w:tcBorders>
-              <w:top w:val="single" w:sz="6" w:space="0" w:color="C0C0C0"/>
-              <w:left w:val="single" w:sz="6" w:space="0" w:color="C0C0C0"/>
-              <w:bottom w:val="single" w:sz="6" w:space="0" w:color="C0C0C0"/>
-              <w:right w:val="single" w:sz="6" w:space="0" w:color="C0C0C0"/>
-            </w:tcBorders>
-            <w:shd w:val="solid" w:color="FFFFFF" w:fill="auto"/>
-          </w:tcPr>
-          <w:p>
-            <w:pPr>
-              <w:jc w:val="center"/>
-              <w:rPr>
-                <w:b/>
-                <w:lang w:val="en-US"/>
-              </w:rPr>
-            </w:pPr>
-            <w:r>
-              <w:rPr>
-                <w:b/>
-                <w:lang w:val="en-US"/>
-              </w:rPr>
-              <w:t>24</w:t>
-            </w:r>
-          </w:p>
-        </w:tc>
-        <w:tc>
-          <w:tcPr>
             <w:tcW w:w="706" w:type="dxa"/>
             <w:tcBorders>
               <w:top w:val="single" w:sz="6" w:space="0" w:color="C0C0C0"/>
@@ -2019,34 +1879,6 @@
         </w:tc>
         <w:tc>
           <w:tcPr>
-            <w:tcW w:w="726" w:type="dxa"/>
-            <w:tcBorders>
-              <w:top w:val="single" w:sz="6" w:space="0" w:color="C0C0C0"/>
-              <w:left w:val="single" w:sz="6" w:space="0" w:color="C0C0C0"/>
-              <w:bottom w:val="single" w:sz="6" w:space="0" w:color="C0C0C0"/>
-              <w:right w:val="single" w:sz="6" w:space="0" w:color="C0C0C0"/>
-            </w:tcBorders>
-            <w:shd w:val="solid" w:color="FFFFFF" w:fill="auto"/>
-          </w:tcPr>
-          <w:p>
-            <w:pPr>
-              <w:jc w:val="center"/>
-              <w:rPr>
-                <w:b/>
-                <w:lang w:val="en-US"/>
-              </w:rPr>
-            </w:pPr>
-            <w:r>
-              <w:rPr>
-                <w:b/>
-                <w:lang w:val="en-US"/>
-              </w:rPr>
-              <w:t>25</w:t>
-            </w:r>
-          </w:p>
-        </w:tc>
-        <w:tc>
-          <w:tcPr>
             <w:tcW w:w="706" w:type="dxa"/>
             <w:tcBorders>
               <w:top w:val="single" w:sz="6" w:space="0" w:color="C0C0C0"/>
@@ -2367,34 +2199,6 @@
         </w:tc>
         <w:tc>
           <w:tcPr>
-            <w:tcW w:w="726" w:type="dxa"/>
-            <w:tcBorders>
-              <w:top w:val="single" w:sz="6" w:space="0" w:color="C0C0C0"/>
-              <w:left w:val="single" w:sz="6" w:space="0" w:color="C0C0C0"/>
-              <w:bottom w:val="single" w:sz="6" w:space="0" w:color="C0C0C0"/>
-              <w:right w:val="single" w:sz="6" w:space="0" w:color="C0C0C0"/>
-            </w:tcBorders>
-            <w:shd w:val="solid" w:color="FFFFFF" w:fill="auto"/>
-          </w:tcPr>
-          <w:p>
-            <w:pPr>
-              <w:jc w:val="center"/>
-              <w:rPr>
-                <w:b/>
-                <w:lang w:val="en-US"/>
-              </w:rPr>
-            </w:pPr>
-            <w:r>
-              <w:rPr>
-                <w:b/>
-                <w:lang w:val="en-US"/>
-              </w:rPr>
-              <w:t>25</w:t>
-            </w:r>
-          </w:p>
-        </w:tc>
-        <w:tc>
-          <w:tcPr>
             <w:tcW w:w="706" w:type="dxa"/>
             <w:tcBorders>
               <w:top w:val="single" w:sz="6" w:space="0" w:color="C0C0C0"/>
@@ -2712,32 +2516,6 @@
         </w:tc>
         <w:tc>
           <w:tcPr>
-            <w:tcW w:w="726" w:type="dxa"/>
-            <w:tcBorders>
-              <w:top w:val="single" w:sz="6" w:space="0" w:color="C0C0C0"/>
-              <w:left w:val="single" w:sz="6" w:space="0" w:color="C0C0C0"/>
-              <w:bottom w:val="single" w:sz="6" w:space="0" w:color="C0C0C0"/>
-              <w:right w:val="single" w:sz="6" w:space="0" w:color="C0C0C0"/>
-            </w:tcBorders>
-            <w:shd w:val="solid" w:color="FFFFFF" w:fill="auto"/>
-          </w:tcPr>
-          <w:p>
-            <w:pPr>
-              <w:jc w:val="center"/>
-              <w:rPr>
-                <w:b/>
-              </w:rPr>
-            </w:pPr>
-            <w:r>
-              <w:rPr>
-                <w:b/>
-              </w:rPr>
-              <w:t>21</w:t>
-            </w:r>
-          </w:p>
-        </w:tc>
-        <w:tc>
-          <w:tcPr>
             <w:tcW w:w="706" w:type="dxa"/>
             <w:tcBorders>
               <w:top w:val="single" w:sz="6" w:space="0" w:color="C0C0C0"/>
@@ -3036,32 +2814,6 @@
         </w:tc>
         <w:tc>
           <w:tcPr>
-            <w:tcW w:w="726" w:type="dxa"/>
-            <w:tcBorders>
-              <w:top w:val="single" w:sz="6" w:space="0" w:color="C0C0C0"/>
-              <w:left w:val="single" w:sz="6" w:space="0" w:color="C0C0C0"/>
-              <w:bottom w:val="single" w:sz="6" w:space="0" w:color="C0C0C0"/>
-              <w:right w:val="single" w:sz="6" w:space="0" w:color="C0C0C0"/>
-            </w:tcBorders>
-            <w:shd w:val="solid" w:color="FFFFFF" w:fill="auto"/>
-          </w:tcPr>
-          <w:p>
-            <w:pPr>
-              <w:jc w:val="center"/>
-              <w:rPr>
-                <w:b/>
-              </w:rPr>
-            </w:pPr>
-            <w:r>
-              <w:rPr>
-                <w:b/>
-              </w:rPr>
-              <w:t>23</w:t>
-            </w:r>
-          </w:p>
-        </w:tc>
-        <w:tc>
-          <w:tcPr>
             <w:tcW w:w="706" w:type="dxa"/>
             <w:tcBorders>
               <w:top w:val="single" w:sz="6" w:space="0" w:color="C0C0C0"/>
@@ -3366,34 +3118,6 @@
         </w:tc>
         <w:tc>
           <w:tcPr>
-            <w:tcW w:w="726" w:type="dxa"/>
-            <w:tcBorders>
-              <w:top w:val="single" w:sz="6" w:space="0" w:color="C0C0C0"/>
-              <w:left w:val="single" w:sz="6" w:space="0" w:color="C0C0C0"/>
-              <w:bottom w:val="single" w:sz="6" w:space="0" w:color="C0C0C0"/>
-              <w:right w:val="single" w:sz="6" w:space="0" w:color="C0C0C0"/>
-            </w:tcBorders>
-            <w:shd w:val="solid" w:color="FFFFFF" w:fill="auto"/>
-          </w:tcPr>
-          <w:p>
-            <w:pPr>
-              <w:jc w:val="center"/>
-              <w:rPr>
-                <w:b/>
-                <w:lang w:val="en-US"/>
-              </w:rPr>
-            </w:pPr>
-            <w:r>
-              <w:rPr>
-                <w:b/>
-                <w:lang w:val="en-US"/>
-              </w:rPr>
-              <w:t>24</w:t>
-            </w:r>
-          </w:p>
-        </w:tc>
-        <w:tc>
-          <w:tcPr>
             <w:tcW w:w="706" w:type="dxa"/>
             <w:tcBorders>
               <w:top w:val="single" w:sz="6" w:space="0" w:color="C0C0C0"/>
@@ -3712,34 +3436,6 @@
         </w:tc>
         <w:tc>
           <w:tcPr>
-            <w:tcW w:w="726" w:type="dxa"/>
-            <w:tcBorders>
-              <w:top w:val="single" w:sz="6" w:space="0" w:color="C0C0C0"/>
-              <w:left w:val="single" w:sz="6" w:space="0" w:color="C0C0C0"/>
-              <w:bottom w:val="single" w:sz="6" w:space="0" w:color="C0C0C0"/>
-              <w:right w:val="single" w:sz="6" w:space="0" w:color="C0C0C0"/>
-            </w:tcBorders>
-            <w:shd w:val="solid" w:color="FFFFFF" w:fill="auto"/>
-          </w:tcPr>
-          <w:p>
-            <w:pPr>
-              <w:jc w:val="center"/>
-              <w:rPr>
-                <w:b/>
-                <w:lang w:val="en-US"/>
-              </w:rPr>
-            </w:pPr>
-            <w:r>
-              <w:rPr>
-                <w:b/>
-                <w:lang w:val="en-US"/>
-              </w:rPr>
-              <w:t>22</w:t>
-            </w:r>
-          </w:p>
-        </w:tc>
-        <w:tc>
-          <w:tcPr>
             <w:tcW w:w="706" w:type="dxa"/>
             <w:tcBorders>
               <w:top w:val="single" w:sz="6" w:space="0" w:color="C0C0C0"/>
@@ -4058,34 +3754,6 @@
         </w:tc>
         <w:tc>
           <w:tcPr>
-            <w:tcW w:w="726" w:type="dxa"/>
-            <w:tcBorders>
-              <w:top w:val="single" w:sz="6" w:space="0" w:color="C0C0C0"/>
-              <w:left w:val="single" w:sz="6" w:space="0" w:color="C0C0C0"/>
-              <w:bottom w:val="single" w:sz="6" w:space="0" w:color="C0C0C0"/>
-              <w:right w:val="single" w:sz="6" w:space="0" w:color="C0C0C0"/>
-            </w:tcBorders>
-            <w:shd w:val="solid" w:color="FFFFFF" w:fill="auto"/>
-          </w:tcPr>
-          <w:p>
-            <w:pPr>
-              <w:jc w:val="center"/>
-              <w:rPr>
-                <w:b/>
-                <w:lang w:val="en-US"/>
-              </w:rPr>
-            </w:pPr>
-            <w:r>
-              <w:rPr>
-                <w:b/>
-                <w:lang w:val="en-US"/>
-              </w:rPr>
-              <w:t>28</w:t>
-            </w:r>
-          </w:p>
-        </w:tc>
-        <w:tc>
-          <w:tcPr>
             <w:tcW w:w="706" w:type="dxa"/>
             <w:tcBorders>
               <w:top w:val="single" w:sz="6" w:space="0" w:color="C0C0C0"/>
@@ -4399,32 +4067,6 @@
         </w:tc>
         <w:tc>
           <w:tcPr>
-            <w:tcW w:w="726" w:type="dxa"/>
-            <w:tcBorders>
-              <w:top w:val="single" w:sz="6" w:space="0" w:color="C0C0C0"/>
-              <w:left w:val="single" w:sz="6" w:space="0" w:color="C0C0C0"/>
-              <w:bottom w:val="single" w:sz="6" w:space="0" w:color="C0C0C0"/>
-              <w:right w:val="single" w:sz="6" w:space="0" w:color="C0C0C0"/>
-            </w:tcBorders>
-            <w:shd w:val="solid" w:color="FFFFFF" w:fill="auto"/>
-          </w:tcPr>
-          <w:p>
-            <w:pPr>
-              <w:jc w:val="center"/>
-              <w:rPr>
-                <w:b/>
-              </w:rPr>
-            </w:pPr>
-            <w:r>
-              <w:rPr>
-                <w:b/>
-              </w:rPr>
-              <w:t>29</w:t>
-            </w:r>
-          </w:p>
-        </w:tc>
-        <w:tc>
-          <w:tcPr>
             <w:tcW w:w="706" w:type="dxa"/>
             <w:tcBorders>
               <w:top w:val="single" w:sz="6" w:space="0" w:color="C0C0C0"/>
@@ -4716,35 +4358,8 @@
                 <w:b/>
                 <w:lang w:val="en-US"/>
               </w:rPr>
-              <w:t>02.01.</w:t>
-            </w:r>
-            <w:r>
-              <w:rPr>
-                <w:b/>
-                <w:lang w:val="en-US"/>
-              </w:rPr>
-              <w:t>1987</w:t>
-            </w:r>
-          </w:p>
-        </w:tc>
-        <w:tc>
-          <w:tcPr>
-            <w:tcW w:w="726" w:type="dxa"/>
-            <w:tcBorders>
-              <w:top w:val="single" w:sz="6" w:space="0" w:color="C0C0C0"/>
-              <w:left w:val="single" w:sz="6" w:space="0" w:color="C0C0C0"/>
-              <w:bottom w:val="single" w:sz="6" w:space="0" w:color="C0C0C0"/>
-              <w:right w:val="single" w:sz="6" w:space="0" w:color="C0C0C0"/>
-            </w:tcBorders>
-            <w:shd w:val="solid" w:color="FFFFFF" w:fill="auto"/>
-          </w:tcPr>
-          <w:p>
-            <w:pPr>
-              <w:jc w:val="center"/>
-              <w:rPr>
-                <w:b/>
-              </w:rPr>
-            </w:pPr>
+              <w:t>02.01.1987</w:t>
+            </w:r>
           </w:p>
         </w:tc>
         <w:tc>
@@ -4791,14 +4406,7 @@
                 <w:b/>
                 <w:lang w:val="en-US"/>
               </w:rPr>
-              <w:t>100</w:t>
-            </w:r>
-            <w:r>
-              <w:rPr>
-                <w:b/>
-                <w:lang w:val="en-US"/>
-              </w:rPr>
-              <w:t>,8</w:t>
+              <w:t>100,8</w:t>
             </w:r>
           </w:p>
         </w:tc>
@@ -5058,32 +4666,6 @@
         </w:tc>
         <w:tc>
           <w:tcPr>
-            <w:tcW w:w="726" w:type="dxa"/>
-            <w:tcBorders>
-              <w:top w:val="single" w:sz="6" w:space="0" w:color="C0C0C0"/>
-              <w:left w:val="single" w:sz="6" w:space="0" w:color="C0C0C0"/>
-              <w:bottom w:val="single" w:sz="6" w:space="0" w:color="C0C0C0"/>
-              <w:right w:val="single" w:sz="6" w:space="0" w:color="C0C0C0"/>
-            </w:tcBorders>
-            <w:shd w:val="solid" w:color="FFFFFF" w:fill="auto"/>
-          </w:tcPr>
-          <w:p>
-            <w:pPr>
-              <w:jc w:val="center"/>
-              <w:rPr>
-                <w:b/>
-              </w:rPr>
-            </w:pPr>
-            <w:r>
-              <w:rPr>
-                <w:b/>
-              </w:rPr>
-              <w:t>41</w:t>
-            </w:r>
-          </w:p>
-        </w:tc>
-        <w:tc>
-          <w:tcPr>
             <w:tcW w:w="706" w:type="dxa"/>
             <w:tcBorders>
               <w:top w:val="single" w:sz="6" w:space="0" w:color="C0C0C0"/>
@@ -5386,32 +4968,6 @@
         </w:tc>
         <w:tc>
           <w:tcPr>
-            <w:tcW w:w="726" w:type="dxa"/>
-            <w:tcBorders>
-              <w:top w:val="single" w:sz="6" w:space="0" w:color="C0C0C0"/>
-              <w:left w:val="single" w:sz="6" w:space="0" w:color="C0C0C0"/>
-              <w:bottom w:val="single" w:sz="6" w:space="0" w:color="C0C0C0"/>
-              <w:right w:val="single" w:sz="6" w:space="0" w:color="C0C0C0"/>
-            </w:tcBorders>
-            <w:shd w:val="solid" w:color="FFFFFF" w:fill="auto"/>
-          </w:tcPr>
-          <w:p>
-            <w:pPr>
-              <w:jc w:val="center"/>
-              <w:rPr>
-                <w:b/>
-              </w:rPr>
-            </w:pPr>
-            <w:r>
-              <w:rPr>
-                <w:b/>
-              </w:rPr>
-              <w:t>23</w:t>
-            </w:r>
-          </w:p>
-        </w:tc>
-        <w:tc>
-          <w:tcPr>
             <w:tcW w:w="706" w:type="dxa"/>
             <w:tcBorders>
               <w:top w:val="single" w:sz="6" w:space="0" w:color="C0C0C0"/>
@@ -5722,32 +5278,6 @@
         </w:tc>
         <w:tc>
           <w:tcPr>
-            <w:tcW w:w="726" w:type="dxa"/>
-            <w:tcBorders>
-              <w:top w:val="single" w:sz="6" w:space="0" w:color="C0C0C0"/>
-              <w:left w:val="single" w:sz="6" w:space="0" w:color="C0C0C0"/>
-              <w:bottom w:val="single" w:sz="6" w:space="0" w:color="C0C0C0"/>
-              <w:right w:val="single" w:sz="6" w:space="0" w:color="C0C0C0"/>
-            </w:tcBorders>
-            <w:shd w:val="solid" w:color="FFFFFF" w:fill="auto"/>
-          </w:tcPr>
-          <w:p>
-            <w:pPr>
-              <w:jc w:val="center"/>
-              <w:rPr>
-                <w:b/>
-              </w:rPr>
-            </w:pPr>
-            <w:r>
-              <w:rPr>
-                <w:b/>
-              </w:rPr>
-              <w:t>24</w:t>
-            </w:r>
-          </w:p>
-        </w:tc>
-        <w:tc>
-          <w:tcPr>
             <w:tcW w:w="706" w:type="dxa"/>
             <w:tcBorders>
               <w:top w:val="single" w:sz="6" w:space="0" w:color="C0C0C0"/>
@@ -6050,32 +5580,6 @@
         </w:tc>
         <w:tc>
           <w:tcPr>
-            <w:tcW w:w="726" w:type="dxa"/>
-            <w:tcBorders>
-              <w:top w:val="single" w:sz="6" w:space="0" w:color="C0C0C0"/>
-              <w:left w:val="single" w:sz="6" w:space="0" w:color="C0C0C0"/>
-              <w:bottom w:val="single" w:sz="6" w:space="0" w:color="C0C0C0"/>
-              <w:right w:val="single" w:sz="6" w:space="0" w:color="C0C0C0"/>
-            </w:tcBorders>
-            <w:shd w:val="solid" w:color="FFFFFF" w:fill="auto"/>
-          </w:tcPr>
-          <w:p>
-            <w:pPr>
-              <w:jc w:val="center"/>
-              <w:rPr>
-                <w:b/>
-              </w:rPr>
-            </w:pPr>
-            <w:r>
-              <w:rPr>
-                <w:b/>
-              </w:rPr>
-              <w:t>34</w:t>
-            </w:r>
-          </w:p>
-        </w:tc>
-        <w:tc>
-          <w:tcPr>
             <w:tcW w:w="706" w:type="dxa"/>
             <w:tcBorders>
               <w:top w:val="single" w:sz="6" w:space="0" w:color="C0C0C0"/>
@@ -6384,32 +5888,6 @@
         </w:tc>
         <w:tc>
           <w:tcPr>
-            <w:tcW w:w="726" w:type="dxa"/>
-            <w:tcBorders>
-              <w:top w:val="single" w:sz="6" w:space="0" w:color="C0C0C0"/>
-              <w:left w:val="single" w:sz="6" w:space="0" w:color="C0C0C0"/>
-              <w:bottom w:val="single" w:sz="6" w:space="0" w:color="C0C0C0"/>
-              <w:right w:val="single" w:sz="6" w:space="0" w:color="C0C0C0"/>
-            </w:tcBorders>
-            <w:shd w:val="solid" w:color="FFFFFF" w:fill="auto"/>
-          </w:tcPr>
-          <w:p>
-            <w:pPr>
-              <w:jc w:val="center"/>
-              <w:rPr>
-                <w:b/>
-              </w:rPr>
-            </w:pPr>
-            <w:r>
-              <w:rPr>
-                <w:b/>
-              </w:rPr>
-              <w:t>23</w:t>
-            </w:r>
-          </w:p>
-        </w:tc>
-        <w:tc>
-          <w:tcPr>
             <w:tcW w:w="706" w:type="dxa"/>
             <w:tcBorders>
               <w:top w:val="single" w:sz="6" w:space="0" w:color="C0C0C0"/>
@@ -6712,32 +6190,6 @@
         </w:tc>
         <w:tc>
           <w:tcPr>
-            <w:tcW w:w="726" w:type="dxa"/>
-            <w:tcBorders>
-              <w:top w:val="single" w:sz="6" w:space="0" w:color="C0C0C0"/>
-              <w:left w:val="single" w:sz="6" w:space="0" w:color="C0C0C0"/>
-              <w:bottom w:val="single" w:sz="6" w:space="0" w:color="C0C0C0"/>
-              <w:right w:val="single" w:sz="6" w:space="0" w:color="C0C0C0"/>
-            </w:tcBorders>
-            <w:shd w:val="solid" w:color="FFFFFF" w:fill="auto"/>
-          </w:tcPr>
-          <w:p>
-            <w:pPr>
-              <w:jc w:val="center"/>
-              <w:rPr>
-                <w:b/>
-              </w:rPr>
-            </w:pPr>
-            <w:r>
-              <w:rPr>
-                <w:b/>
-              </w:rPr>
-              <w:t>26</w:t>
-            </w:r>
-          </w:p>
-        </w:tc>
-        <w:tc>
-          <w:tcPr>
             <w:tcW w:w="706" w:type="dxa"/>
             <w:tcBorders>
               <w:top w:val="single" w:sz="6" w:space="0" w:color="C0C0C0"/>
@@ -7042,32 +6494,6 @@
         </w:tc>
         <w:tc>
           <w:tcPr>
-            <w:tcW w:w="726" w:type="dxa"/>
-            <w:tcBorders>
-              <w:top w:val="single" w:sz="6" w:space="0" w:color="C0C0C0"/>
-              <w:left w:val="single" w:sz="6" w:space="0" w:color="C0C0C0"/>
-              <w:bottom w:val="single" w:sz="6" w:space="0" w:color="C0C0C0"/>
-              <w:right w:val="single" w:sz="6" w:space="0" w:color="C0C0C0"/>
-            </w:tcBorders>
-            <w:shd w:val="solid" w:color="FFFFFF" w:fill="auto"/>
-          </w:tcPr>
-          <w:p>
-            <w:pPr>
-              <w:jc w:val="center"/>
-              <w:rPr>
-                <w:b/>
-              </w:rPr>
-            </w:pPr>
-            <w:r>
-              <w:rPr>
-                <w:b/>
-              </w:rPr>
-              <w:t>24</w:t>
-            </w:r>
-          </w:p>
-        </w:tc>
-        <w:tc>
-          <w:tcPr>
             <w:tcW w:w="706" w:type="dxa"/>
             <w:tcBorders>
               <w:top w:val="single" w:sz="6" w:space="0" w:color="C0C0C0"/>
@@ -7370,32 +6796,6 @@
         </w:tc>
         <w:tc>
           <w:tcPr>
-            <w:tcW w:w="726" w:type="dxa"/>
-            <w:tcBorders>
-              <w:top w:val="single" w:sz="6" w:space="0" w:color="C0C0C0"/>
-              <w:left w:val="single" w:sz="6" w:space="0" w:color="C0C0C0"/>
-              <w:bottom w:val="single" w:sz="6" w:space="0" w:color="C0C0C0"/>
-              <w:right w:val="single" w:sz="6" w:space="0" w:color="C0C0C0"/>
-            </w:tcBorders>
-            <w:shd w:val="solid" w:color="FFFFFF" w:fill="auto"/>
-          </w:tcPr>
-          <w:p>
-            <w:pPr>
-              <w:jc w:val="center"/>
-              <w:rPr>
-                <w:b/>
-              </w:rPr>
-            </w:pPr>
-            <w:r>
-              <w:rPr>
-                <w:b/>
-              </w:rPr>
-              <w:t>22</w:t>
-            </w:r>
-          </w:p>
-        </w:tc>
-        <w:tc>
-          <w:tcPr>
             <w:tcW w:w="706" w:type="dxa"/>
             <w:tcBorders>
               <w:top w:val="single" w:sz="6" w:space="0" w:color="C0C0C0"/>
@@ -7700,32 +7100,6 @@
         </w:tc>
         <w:tc>
           <w:tcPr>
-            <w:tcW w:w="726" w:type="dxa"/>
-            <w:tcBorders>
-              <w:top w:val="single" w:sz="6" w:space="0" w:color="C0C0C0"/>
-              <w:left w:val="single" w:sz="6" w:space="0" w:color="C0C0C0"/>
-              <w:bottom w:val="single" w:sz="6" w:space="0" w:color="C0C0C0"/>
-              <w:right w:val="single" w:sz="6" w:space="0" w:color="C0C0C0"/>
-            </w:tcBorders>
-            <w:shd w:val="solid" w:color="FFFFFF" w:fill="auto"/>
-          </w:tcPr>
-          <w:p>
-            <w:pPr>
-              <w:jc w:val="center"/>
-              <w:rPr>
-                <w:b/>
-              </w:rPr>
-            </w:pPr>
-            <w:r>
-              <w:rPr>
-                <w:b/>
-              </w:rPr>
-              <w:t>20</w:t>
-            </w:r>
-          </w:p>
-        </w:tc>
-        <w:tc>
-          <w:tcPr>
             <w:tcW w:w="706" w:type="dxa"/>
             <w:tcBorders>
               <w:top w:val="single" w:sz="6" w:space="0" w:color="C0C0C0"/>
@@ -8022,32 +7396,6 @@
         </w:tc>
         <w:tc>
           <w:tcPr>
-            <w:tcW w:w="726" w:type="dxa"/>
-            <w:tcBorders>
-              <w:top w:val="single" w:sz="6" w:space="0" w:color="C0C0C0"/>
-              <w:left w:val="single" w:sz="6" w:space="0" w:color="C0C0C0"/>
-              <w:bottom w:val="single" w:sz="6" w:space="0" w:color="C0C0C0"/>
-              <w:right w:val="single" w:sz="6" w:space="0" w:color="C0C0C0"/>
-            </w:tcBorders>
-            <w:shd w:val="solid" w:color="FFFFFF" w:fill="auto"/>
-          </w:tcPr>
-          <w:p>
-            <w:pPr>
-              <w:jc w:val="center"/>
-              <w:rPr>
-                <w:b/>
-              </w:rPr>
-            </w:pPr>
-            <w:r>
-              <w:rPr>
-                <w:b/>
-              </w:rPr>
-              <w:t>34</w:t>
-            </w:r>
-          </w:p>
-        </w:tc>
-        <w:tc>
-          <w:tcPr>
             <w:tcW w:w="706" w:type="dxa"/>
             <w:tcBorders>
               <w:top w:val="single" w:sz="6" w:space="0" w:color="C0C0C0"/>
@@ -8355,32 +7703,6 @@
         </w:tc>
         <w:tc>
           <w:tcPr>
-            <w:tcW w:w="726" w:type="dxa"/>
-            <w:tcBorders>
-              <w:top w:val="single" w:sz="6" w:space="0" w:color="C0C0C0"/>
-              <w:left w:val="single" w:sz="6" w:space="0" w:color="C0C0C0"/>
-              <w:bottom w:val="single" w:sz="6" w:space="0" w:color="C0C0C0"/>
-              <w:right w:val="single" w:sz="6" w:space="0" w:color="C0C0C0"/>
-            </w:tcBorders>
-            <w:shd w:val="solid" w:color="FFFFFF" w:fill="auto"/>
-          </w:tcPr>
-          <w:p>
-            <w:pPr>
-              <w:jc w:val="center"/>
-              <w:rPr>
-                <w:b/>
-              </w:rPr>
-            </w:pPr>
-            <w:r>
-              <w:rPr>
-                <w:b/>
-              </w:rPr>
-              <w:t>28</w:t>
-            </w:r>
-          </w:p>
-        </w:tc>
-        <w:tc>
-          <w:tcPr>
             <w:tcW w:w="706" w:type="dxa"/>
             <w:tcBorders>
               <w:top w:val="single" w:sz="6" w:space="0" w:color="C0C0C0"/>
@@ -8677,32 +7999,6 @@
         </w:tc>
         <w:tc>
           <w:tcPr>
-            <w:tcW w:w="726" w:type="dxa"/>
-            <w:tcBorders>
-              <w:top w:val="single" w:sz="6" w:space="0" w:color="C0C0C0"/>
-              <w:left w:val="single" w:sz="6" w:space="0" w:color="C0C0C0"/>
-              <w:bottom w:val="single" w:sz="6" w:space="0" w:color="C0C0C0"/>
-              <w:right w:val="single" w:sz="6" w:space="0" w:color="C0C0C0"/>
-            </w:tcBorders>
-            <w:shd w:val="solid" w:color="FFFFFF" w:fill="auto"/>
-          </w:tcPr>
-          <w:p>
-            <w:pPr>
-              <w:jc w:val="center"/>
-              <w:rPr>
-                <w:b/>
-              </w:rPr>
-            </w:pPr>
-            <w:r>
-              <w:rPr>
-                <w:b/>
-              </w:rPr>
-              <w:t>25</w:t>
-            </w:r>
-          </w:p>
-        </w:tc>
-        <w:tc>
-          <w:tcPr>
             <w:tcW w:w="706" w:type="dxa"/>
             <w:tcBorders>
               <w:top w:val="single" w:sz="6" w:space="0" w:color="C0C0C0"/>
@@ -9002,40 +8298,7 @@
                 <w:b/>
                 <w:lang w:val="en-US"/>
               </w:rPr>
-              <w:t>02.03.</w:t>
-            </w:r>
-            <w:r>
-              <w:rPr>
-                <w:b/>
-                <w:lang w:val="en-US"/>
-              </w:rPr>
-              <w:t>2005</w:t>
-            </w:r>
-          </w:p>
-        </w:tc>
-        <w:tc>
-          <w:tcPr>
-            <w:tcW w:w="726" w:type="dxa"/>
-            <w:tcBorders>
-              <w:top w:val="single" w:sz="6" w:space="0" w:color="C0C0C0"/>
-              <w:left w:val="single" w:sz="6" w:space="0" w:color="C0C0C0"/>
-              <w:bottom w:val="single" w:sz="6" w:space="0" w:color="C0C0C0"/>
-              <w:right w:val="single" w:sz="6" w:space="0" w:color="C0C0C0"/>
-            </w:tcBorders>
-            <w:shd w:val="solid" w:color="FFFFFF" w:fill="auto"/>
-          </w:tcPr>
-          <w:p>
-            <w:pPr>
-              <w:jc w:val="center"/>
-              <w:rPr>
-                <w:b/>
-              </w:rPr>
-            </w:pPr>
-            <w:r>
-              <w:rPr>
-                <w:b/>
-              </w:rPr>
-              <w:t>25</w:t>
+              <w:t>02.03.2005</w:t>
             </w:r>
           </w:p>
         </w:tc>
@@ -9089,16 +8352,7 @@
                 <w:b/>
                 <w:lang w:val="en-US"/>
               </w:rPr>
-              <w:t>4</w:t>
-            </w:r>
-            <w:bookmarkStart w:id="0" w:name="_GoBack"/>
-            <w:bookmarkEnd w:id="0"/>
-            <w:r>
-              <w:rPr>
-                <w:b/>
-                <w:lang w:val="en-US"/>
-              </w:rPr>
-              <w:t>0</w:t>
+              <w:t>40</w:t>
             </w:r>
           </w:p>
         </w:tc>
@@ -9351,40 +8605,7 @@
                 <w:b/>
                 <w:lang w:val="en-US"/>
               </w:rPr>
-              <w:t>22.10.</w:t>
-            </w:r>
-            <w:r>
-              <w:rPr>
-                <w:b/>
-                <w:lang w:val="en-US"/>
-              </w:rPr>
-              <w:t>2006</w:t>
-            </w:r>
-          </w:p>
-        </w:tc>
-        <w:tc>
-          <w:tcPr>
-            <w:tcW w:w="726" w:type="dxa"/>
-            <w:tcBorders>
-              <w:top w:val="single" w:sz="6" w:space="0" w:color="C0C0C0"/>
-              <w:left w:val="single" w:sz="6" w:space="0" w:color="C0C0C0"/>
-              <w:bottom w:val="single" w:sz="6" w:space="0" w:color="C0C0C0"/>
-              <w:right w:val="single" w:sz="6" w:space="0" w:color="C0C0C0"/>
-            </w:tcBorders>
-            <w:shd w:val="solid" w:color="FFFFFF" w:fill="auto"/>
-          </w:tcPr>
-          <w:p>
-            <w:pPr>
-              <w:jc w:val="center"/>
-              <w:rPr>
-                <w:b/>
-              </w:rPr>
-            </w:pPr>
-            <w:r>
-              <w:rPr>
-                <w:b/>
-              </w:rPr>
-              <w:t>25</w:t>
+              <w:t>22.10.2006</w:t>
             </w:r>
           </w:p>
         </w:tc>
@@ -9699,40 +8920,7 @@
                 <w:b/>
                 <w:lang w:val="en-US"/>
               </w:rPr>
-              <w:t>22.10.200</w:t>
-            </w:r>
-            <w:r>
-              <w:rPr>
-                <w:b/>
-                <w:lang w:val="en-US"/>
-              </w:rPr>
-              <w:t>5</w:t>
-            </w:r>
-          </w:p>
-        </w:tc>
-        <w:tc>
-          <w:tcPr>
-            <w:tcW w:w="726" w:type="dxa"/>
-            <w:tcBorders>
-              <w:top w:val="single" w:sz="6" w:space="0" w:color="C0C0C0"/>
-              <w:left w:val="single" w:sz="6" w:space="0" w:color="C0C0C0"/>
-              <w:bottom w:val="single" w:sz="6" w:space="0" w:color="C0C0C0"/>
-              <w:right w:val="single" w:sz="6" w:space="0" w:color="C0C0C0"/>
-            </w:tcBorders>
-            <w:shd w:val="solid" w:color="FFFFFF" w:fill="auto"/>
-          </w:tcPr>
-          <w:p>
-            <w:pPr>
-              <w:jc w:val="center"/>
-              <w:rPr>
-                <w:b/>
-              </w:rPr>
-            </w:pPr>
-            <w:r>
-              <w:rPr>
-                <w:b/>
-              </w:rPr>
-              <w:t>25</w:t>
+              <w:t>22.10.2005</w:t>
             </w:r>
           </w:p>
         </w:tc>
@@ -10037,54 +9225,7 @@
                 <w:b/>
                 <w:lang w:val="en-US"/>
               </w:rPr>
-              <w:t>22.</w:t>
-            </w:r>
-            <w:r>
-              <w:rPr>
-                <w:b/>
-                <w:lang w:val="en-US"/>
-              </w:rPr>
-              <w:t>08</w:t>
-            </w:r>
-            <w:r>
-              <w:rPr>
-                <w:b/>
-                <w:lang w:val="en-US"/>
-              </w:rPr>
-              <w:t>.</w:t>
-            </w:r>
-            <w:r>
-              <w:rPr>
-                <w:b/>
-                <w:lang w:val="en-US"/>
-              </w:rPr>
-              <w:t>2004</w:t>
-            </w:r>
-          </w:p>
-        </w:tc>
-        <w:tc>
-          <w:tcPr>
-            <w:tcW w:w="726" w:type="dxa"/>
-            <w:tcBorders>
-              <w:top w:val="single" w:sz="6" w:space="0" w:color="C0C0C0"/>
-              <w:left w:val="single" w:sz="6" w:space="0" w:color="C0C0C0"/>
-              <w:bottom w:val="single" w:sz="6" w:space="0" w:color="C0C0C0"/>
-              <w:right w:val="single" w:sz="6" w:space="0" w:color="C0C0C0"/>
-            </w:tcBorders>
-            <w:shd w:val="solid" w:color="FFFFFF" w:fill="auto"/>
-          </w:tcPr>
-          <w:p>
-            <w:pPr>
-              <w:jc w:val="center"/>
-              <w:rPr>
-                <w:b/>
-              </w:rPr>
-            </w:pPr>
-            <w:r>
-              <w:rPr>
-                <w:b/>
-              </w:rPr>
-              <w:t>25</w:t>
+              <w:t>22.08.2004</w:t>
             </w:r>
           </w:p>
         </w:tc>
@@ -10389,54 +9530,7 @@
                 <w:b/>
                 <w:lang w:val="en-US"/>
               </w:rPr>
-              <w:t>22.</w:t>
-            </w:r>
-            <w:r>
-              <w:rPr>
-                <w:b/>
-                <w:lang w:val="en-US"/>
-              </w:rPr>
-              <w:t>03</w:t>
-            </w:r>
-            <w:r>
-              <w:rPr>
-                <w:b/>
-                <w:lang w:val="en-US"/>
-              </w:rPr>
-              <w:t>.</w:t>
-            </w:r>
-            <w:r>
-              <w:rPr>
-                <w:b/>
-                <w:lang w:val="en-US"/>
-              </w:rPr>
-              <w:t>2003</w:t>
-            </w:r>
-          </w:p>
-        </w:tc>
-        <w:tc>
-          <w:tcPr>
-            <w:tcW w:w="726" w:type="dxa"/>
-            <w:tcBorders>
-              <w:top w:val="single" w:sz="6" w:space="0" w:color="C0C0C0"/>
-              <w:left w:val="single" w:sz="6" w:space="0" w:color="C0C0C0"/>
-              <w:bottom w:val="single" w:sz="6" w:space="0" w:color="C0C0C0"/>
-              <w:right w:val="single" w:sz="6" w:space="0" w:color="C0C0C0"/>
-            </w:tcBorders>
-            <w:shd w:val="solid" w:color="FFFFFF" w:fill="auto"/>
-          </w:tcPr>
-          <w:p>
-            <w:pPr>
-              <w:jc w:val="center"/>
-              <w:rPr>
-                <w:b/>
-              </w:rPr>
-            </w:pPr>
-            <w:r>
-              <w:rPr>
-                <w:b/>
-              </w:rPr>
-              <w:t>25</w:t>
+              <w:t>22.03.2003</w:t>
             </w:r>
           </w:p>
         </w:tc>
@@ -10522,14 +9616,7 @@
                 <w:b/>
                 <w:lang w:val="en-US"/>
               </w:rPr>
-              <w:t>5</w:t>
-            </w:r>
-            <w:r>
-              <w:rPr>
-                <w:b/>
-                <w:lang w:val="en-US"/>
-              </w:rPr>
-              <w:t>0</w:t>
+              <w:t>50</w:t>
             </w:r>
           </w:p>
         </w:tc>
@@ -10748,54 +9835,7 @@
                 <w:b/>
                 <w:lang w:val="en-US"/>
               </w:rPr>
-              <w:t>22.</w:t>
-            </w:r>
-            <w:r>
-              <w:rPr>
-                <w:b/>
-                <w:lang w:val="en-US"/>
-              </w:rPr>
-              <w:t>06</w:t>
-            </w:r>
-            <w:r>
-              <w:rPr>
-                <w:b/>
-                <w:lang w:val="en-US"/>
-              </w:rPr>
-              <w:t>.</w:t>
-            </w:r>
-            <w:r>
-              <w:rPr>
-                <w:b/>
-                <w:lang w:val="en-US"/>
-              </w:rPr>
-              <w:t>2001</w:t>
-            </w:r>
-          </w:p>
-        </w:tc>
-        <w:tc>
-          <w:tcPr>
-            <w:tcW w:w="726" w:type="dxa"/>
-            <w:tcBorders>
-              <w:top w:val="single" w:sz="6" w:space="0" w:color="C0C0C0"/>
-              <w:left w:val="single" w:sz="6" w:space="0" w:color="C0C0C0"/>
-              <w:bottom w:val="single" w:sz="6" w:space="0" w:color="C0C0C0"/>
-              <w:right w:val="single" w:sz="6" w:space="0" w:color="C0C0C0"/>
-            </w:tcBorders>
-            <w:shd w:val="solid" w:color="FFFFFF" w:fill="auto"/>
-          </w:tcPr>
-          <w:p>
-            <w:pPr>
-              <w:jc w:val="center"/>
-              <w:rPr>
-                <w:b/>
-              </w:rPr>
-            </w:pPr>
-            <w:r>
-              <w:rPr>
-                <w:b/>
-              </w:rPr>
-              <w:t>25</w:t>
+              <w:t>22.06.2001</w:t>
             </w:r>
           </w:p>
         </w:tc>
@@ -10881,14 +9921,7 @@
                 <w:b/>
                 <w:lang w:val="en-US"/>
               </w:rPr>
-              <w:t>6</w:t>
-            </w:r>
-            <w:r>
-              <w:rPr>
-                <w:b/>
-                <w:lang w:val="en-US"/>
-              </w:rPr>
-              <w:t>0</w:t>
+              <w:t>60</w:t>
             </w:r>
           </w:p>
         </w:tc>
@@ -11107,54 +10140,7 @@
                 <w:b/>
                 <w:lang w:val="en-US"/>
               </w:rPr>
-              <w:t>22.</w:t>
-            </w:r>
-            <w:r>
-              <w:rPr>
-                <w:b/>
-                <w:lang w:val="en-US"/>
-              </w:rPr>
-              <w:t>11</w:t>
-            </w:r>
-            <w:r>
-              <w:rPr>
-                <w:b/>
-                <w:lang w:val="en-US"/>
-              </w:rPr>
-              <w:t>.</w:t>
-            </w:r>
-            <w:r>
-              <w:rPr>
-                <w:b/>
-                <w:lang w:val="en-US"/>
-              </w:rPr>
-              <w:t>2000</w:t>
-            </w:r>
-          </w:p>
-        </w:tc>
-        <w:tc>
-          <w:tcPr>
-            <w:tcW w:w="726" w:type="dxa"/>
-            <w:tcBorders>
-              <w:top w:val="single" w:sz="6" w:space="0" w:color="C0C0C0"/>
-              <w:left w:val="single" w:sz="6" w:space="0" w:color="C0C0C0"/>
-              <w:bottom w:val="single" w:sz="6" w:space="0" w:color="C0C0C0"/>
-              <w:right w:val="single" w:sz="6" w:space="0" w:color="C0C0C0"/>
-            </w:tcBorders>
-            <w:shd w:val="solid" w:color="FFFFFF" w:fill="auto"/>
-          </w:tcPr>
-          <w:p>
-            <w:pPr>
-              <w:jc w:val="center"/>
-              <w:rPr>
-                <w:b/>
-              </w:rPr>
-            </w:pPr>
-            <w:r>
-              <w:rPr>
-                <w:b/>
-              </w:rPr>
-              <w:t>25</w:t>
+              <w:t>22.11.2000</w:t>
             </w:r>
           </w:p>
         </w:tc>
@@ -11241,14 +10227,7 @@
                 <w:b/>
                 <w:lang w:val="en-US"/>
               </w:rPr>
-              <w:t>7</w:t>
-            </w:r>
-            <w:r>
-              <w:rPr>
-                <w:b/>
-                <w:lang w:val="en-US"/>
-              </w:rPr>
-              <w:t>0</w:t>
+              <w:t>70</w:t>
             </w:r>
           </w:p>
         </w:tc>
@@ -11446,26 +10425,6 @@
         </w:tc>
         <w:tc>
           <w:tcPr>
-            <w:tcW w:w="726" w:type="dxa"/>
-            <w:tcBorders>
-              <w:top w:val="single" w:sz="6" w:space="0" w:color="C0C0C0"/>
-              <w:left w:val="single" w:sz="6" w:space="0" w:color="C0C0C0"/>
-              <w:bottom w:val="single" w:sz="6" w:space="0" w:color="C0C0C0"/>
-              <w:right w:val="single" w:sz="6" w:space="0" w:color="C0C0C0"/>
-            </w:tcBorders>
-            <w:shd w:val="solid" w:color="FFFFFF" w:fill="auto"/>
-          </w:tcPr>
-          <w:p>
-            <w:pPr>
-              <w:jc w:val="center"/>
-              <w:rPr>
-                <w:b/>
-              </w:rPr>
-            </w:pPr>
-          </w:p>
-        </w:tc>
-        <w:tc>
-          <w:tcPr>
             <w:tcW w:w="706" w:type="dxa"/>
             <w:tcBorders>
               <w:top w:val="single" w:sz="6" w:space="0" w:color="C0C0C0"/>
@@ -11689,26 +10648,6 @@
               <w:rPr>
                 <w:b/>
                 <w:lang w:val="en-US"/>
-              </w:rPr>
-            </w:pPr>
-          </w:p>
-        </w:tc>
-        <w:tc>
-          <w:tcPr>
-            <w:tcW w:w="726" w:type="dxa"/>
-            <w:tcBorders>
-              <w:top w:val="single" w:sz="6" w:space="0" w:color="C0C0C0"/>
-              <w:left w:val="single" w:sz="6" w:space="0" w:color="C0C0C0"/>
-              <w:bottom w:val="single" w:sz="6" w:space="0" w:color="C0C0C0"/>
-              <w:right w:val="single" w:sz="6" w:space="0" w:color="C0C0C0"/>
-            </w:tcBorders>
-            <w:shd w:val="solid" w:color="FFFFFF" w:fill="auto"/>
-          </w:tcPr>
-          <w:p>
-            <w:pPr>
-              <w:jc w:val="center"/>
-              <w:rPr>
-                <w:b/>
               </w:rPr>
             </w:pPr>
           </w:p>
@@ -12124,7 +11063,7 @@
 </file>
 
 <file path=word/styles.xml><?xml version="1.0" encoding="utf-8"?>
-<w:styles xmlns:mc="http://schemas.openxmlformats.org/markup-compatibility/2006" xmlns:r="http://schemas.openxmlformats.org/officeDocument/2006/relationships" xmlns:w="http://schemas.openxmlformats.org/wordprocessingml/2006/main" xmlns:w14="http://schemas.microsoft.com/office/word/2010/wordml" xmlns:w15="http://schemas.microsoft.com/office/word/2012/wordml" mc:Ignorable="w14 w15">
+<w:styles xmlns:mc="http://schemas.openxmlformats.org/markup-compatibility/2006" xmlns:r="http://schemas.openxmlformats.org/officeDocument/2006/relationships" xmlns:w="http://schemas.openxmlformats.org/wordprocessingml/2006/main" xmlns:w14="http://schemas.microsoft.com/office/word/2010/wordml" xmlns:w15="http://schemas.microsoft.com/office/word/2012/wordml" xmlns:w16se="http://schemas.microsoft.com/office/word/2015/wordml/symex" mc:Ignorable="w14 w15 w16se">
   <w:docDefaults>
     <w:rPrDefault>
       <w:rPr>

</xml_diff>

<commit_message>
Added statistic by cities. Fixed tests.
</commit_message>
<xml_diff>
--- a/src/test/resources/Kharkiv_participants.docx
+++ b/src/test/resources/Kharkiv_participants.docx
@@ -88,7 +88,7 @@
     <w:tbl>
       <w:tblPr>
         <w:tblpPr w:leftFromText="180" w:rightFromText="180" w:vertAnchor="text" w:horzAnchor="margin" w:tblpXSpec="center" w:tblpY="64"/>
-        <w:tblW w:w="9757" w:type="dxa"/>
+        <w:tblW w:w="8768" w:type="dxa"/>
         <w:tblCellMar>
           <w:left w:w="40" w:type="dxa"/>
           <w:right w:w="40" w:type="dxa"/>
@@ -103,7 +103,6 @@
         <w:gridCol w:w="706"/>
         <w:gridCol w:w="747"/>
         <w:gridCol w:w="703"/>
-        <w:gridCol w:w="989"/>
         <w:gridCol w:w="1062"/>
         <w:gridCol w:w="781"/>
         <w:gridCol w:w="911"/>
@@ -281,8 +280,6 @@
                 <w:color w:val="000000"/>
               </w:rPr>
             </w:pPr>
-            <w:bookmarkStart w:id="0" w:name="_GoBack"/>
-            <w:bookmarkEnd w:id="0"/>
             <w:r>
               <w:rPr>
                 <w:rFonts w:ascii="Arial" w:hAnsi="Arial" w:cs="Arial"/>
@@ -362,7 +359,7 @@
         </w:tc>
         <w:tc>
           <w:tcPr>
-            <w:tcW w:w="989" w:type="dxa"/>
+            <w:tcW w:w="1062" w:type="dxa"/>
             <w:tcBorders>
               <w:top w:val="single" w:sz="6" w:space="0" w:color="000000"/>
               <w:left w:val="single" w:sz="6" w:space="0" w:color="000000"/>
@@ -378,41 +375,11 @@
                 <w:b/>
                 <w:bCs/>
                 <w:color w:val="000000"/>
-              </w:rPr>
-            </w:pPr>
-            <w:r>
-              <w:rPr>
-                <w:rFonts w:ascii="Arial" w:hAnsi="Arial" w:cs="Arial"/>
-                <w:b/>
-                <w:bCs/>
-                <w:color w:val="000000"/>
-                <w:lang w:val="en-US"/>
-              </w:rPr>
-              <w:t>Ratio</w:t>
-            </w:r>
-          </w:p>
-        </w:tc>
-        <w:tc>
-          <w:tcPr>
-            <w:tcW w:w="1062" w:type="dxa"/>
-            <w:tcBorders>
-              <w:top w:val="single" w:sz="6" w:space="0" w:color="000000"/>
-              <w:left w:val="single" w:sz="6" w:space="0" w:color="000000"/>
-              <w:bottom w:val="single" w:sz="6" w:space="0" w:color="000000"/>
-              <w:right w:val="single" w:sz="6" w:space="0" w:color="000000"/>
-            </w:tcBorders>
-            <w:shd w:val="solid" w:color="C0C0C0" w:fill="auto"/>
-          </w:tcPr>
-          <w:p>
-            <w:pPr>
-              <w:rPr>
-                <w:rFonts w:ascii="Arial" w:hAnsi="Arial" w:cs="Arial"/>
-                <w:b/>
-                <w:bCs/>
-                <w:color w:val="000000"/>
-                <w:lang w:val="en-US"/>
-              </w:rPr>
-            </w:pPr>
+                <w:lang w:val="en-US"/>
+              </w:rPr>
+            </w:pPr>
+            <w:bookmarkStart w:id="0" w:name="_GoBack"/>
+            <w:bookmarkEnd w:id="0"/>
             <w:r>
               <w:rPr>
                 <w:rFonts w:ascii="Arial" w:hAnsi="Arial" w:cs="Arial"/>
@@ -714,32 +681,6 @@
         </w:tc>
         <w:tc>
           <w:tcPr>
-            <w:tcW w:w="989" w:type="dxa"/>
-            <w:tcBorders>
-              <w:top w:val="single" w:sz="6" w:space="0" w:color="C0C0C0"/>
-              <w:left w:val="single" w:sz="6" w:space="0" w:color="C0C0C0"/>
-              <w:bottom w:val="single" w:sz="6" w:space="0" w:color="C0C0C0"/>
-              <w:right w:val="single" w:sz="6" w:space="0" w:color="C0C0C0"/>
-            </w:tcBorders>
-            <w:shd w:val="solid" w:color="FFFFFF" w:fill="auto"/>
-          </w:tcPr>
-          <w:p>
-            <w:pPr>
-              <w:jc w:val="center"/>
-              <w:rPr>
-                <w:b/>
-              </w:rPr>
-            </w:pPr>
-            <w:r>
-              <w:rPr>
-                <w:b/>
-              </w:rPr>
-              <w:t>268</w:t>
-            </w:r>
-          </w:p>
-        </w:tc>
-        <w:tc>
-          <w:tcPr>
             <w:tcW w:w="1062" w:type="dxa"/>
             <w:tcBorders>
               <w:top w:val="single" w:sz="6" w:space="0" w:color="C0C0C0"/>
@@ -1029,32 +970,6 @@
         </w:tc>
         <w:tc>
           <w:tcPr>
-            <w:tcW w:w="989" w:type="dxa"/>
-            <w:tcBorders>
-              <w:top w:val="single" w:sz="6" w:space="0" w:color="C0C0C0"/>
-              <w:left w:val="single" w:sz="6" w:space="0" w:color="C0C0C0"/>
-              <w:bottom w:val="single" w:sz="6" w:space="0" w:color="C0C0C0"/>
-              <w:right w:val="single" w:sz="6" w:space="0" w:color="C0C0C0"/>
-            </w:tcBorders>
-            <w:shd w:val="solid" w:color="FFFFFF" w:fill="auto"/>
-          </w:tcPr>
-          <w:p>
-            <w:pPr>
-              <w:jc w:val="center"/>
-              <w:rPr>
-                <w:b/>
-              </w:rPr>
-            </w:pPr>
-            <w:r>
-              <w:rPr>
-                <w:b/>
-              </w:rPr>
-              <w:t>277</w:t>
-            </w:r>
-          </w:p>
-        </w:tc>
-        <w:tc>
-          <w:tcPr>
             <w:tcW w:w="1062" w:type="dxa"/>
             <w:tcBorders>
               <w:top w:val="single" w:sz="6" w:space="0" w:color="C0C0C0"/>
@@ -1335,32 +1250,6 @@
         </w:tc>
         <w:tc>
           <w:tcPr>
-            <w:tcW w:w="989" w:type="dxa"/>
-            <w:tcBorders>
-              <w:top w:val="single" w:sz="6" w:space="0" w:color="C0C0C0"/>
-              <w:left w:val="single" w:sz="6" w:space="0" w:color="C0C0C0"/>
-              <w:bottom w:val="single" w:sz="6" w:space="0" w:color="C0C0C0"/>
-              <w:right w:val="single" w:sz="6" w:space="0" w:color="C0C0C0"/>
-            </w:tcBorders>
-            <w:shd w:val="solid" w:color="FFFFFF" w:fill="auto"/>
-          </w:tcPr>
-          <w:p>
-            <w:pPr>
-              <w:jc w:val="center"/>
-              <w:rPr>
-                <w:b/>
-              </w:rPr>
-            </w:pPr>
-            <w:r>
-              <w:rPr>
-                <w:b/>
-              </w:rPr>
-              <w:t>259</w:t>
-            </w:r>
-          </w:p>
-        </w:tc>
-        <w:tc>
-          <w:tcPr>
             <w:tcW w:w="1062" w:type="dxa"/>
             <w:tcBorders>
               <w:top w:val="single" w:sz="6" w:space="0" w:color="C0C0C0"/>
@@ -1641,34 +1530,6 @@
         </w:tc>
         <w:tc>
           <w:tcPr>
-            <w:tcW w:w="989" w:type="dxa"/>
-            <w:tcBorders>
-              <w:top w:val="single" w:sz="6" w:space="0" w:color="C0C0C0"/>
-              <w:left w:val="single" w:sz="6" w:space="0" w:color="C0C0C0"/>
-              <w:bottom w:val="single" w:sz="6" w:space="0" w:color="C0C0C0"/>
-              <w:right w:val="single" w:sz="6" w:space="0" w:color="C0C0C0"/>
-            </w:tcBorders>
-            <w:shd w:val="solid" w:color="FFFFFF" w:fill="auto"/>
-          </w:tcPr>
-          <w:p>
-            <w:pPr>
-              <w:jc w:val="center"/>
-              <w:rPr>
-                <w:b/>
-                <w:lang w:val="en-US"/>
-              </w:rPr>
-            </w:pPr>
-            <w:r>
-              <w:rPr>
-                <w:b/>
-                <w:lang w:val="en-US"/>
-              </w:rPr>
-              <w:t>248</w:t>
-            </w:r>
-          </w:p>
-        </w:tc>
-        <w:tc>
-          <w:tcPr>
             <w:tcW w:w="1062" w:type="dxa"/>
             <w:tcBorders>
               <w:top w:val="single" w:sz="6" w:space="0" w:color="C0C0C0"/>
@@ -1956,34 +1817,6 @@
         </w:tc>
         <w:tc>
           <w:tcPr>
-            <w:tcW w:w="989" w:type="dxa"/>
-            <w:tcBorders>
-              <w:top w:val="single" w:sz="6" w:space="0" w:color="C0C0C0"/>
-              <w:left w:val="single" w:sz="6" w:space="0" w:color="C0C0C0"/>
-              <w:bottom w:val="single" w:sz="6" w:space="0" w:color="C0C0C0"/>
-              <w:right w:val="single" w:sz="6" w:space="0" w:color="C0C0C0"/>
-            </w:tcBorders>
-            <w:shd w:val="solid" w:color="FFFFFF" w:fill="auto"/>
-          </w:tcPr>
-          <w:p>
-            <w:pPr>
-              <w:jc w:val="center"/>
-              <w:rPr>
-                <w:b/>
-                <w:lang w:val="en-US"/>
-              </w:rPr>
-            </w:pPr>
-            <w:r>
-              <w:rPr>
-                <w:b/>
-                <w:lang w:val="en-US"/>
-              </w:rPr>
-              <w:t>263</w:t>
-            </w:r>
-          </w:p>
-        </w:tc>
-        <w:tc>
-          <w:tcPr>
             <w:tcW w:w="1062" w:type="dxa"/>
             <w:tcBorders>
               <w:top w:val="single" w:sz="6" w:space="0" w:color="C0C0C0"/>
@@ -2290,34 +2123,6 @@
         </w:tc>
         <w:tc>
           <w:tcPr>
-            <w:tcW w:w="989" w:type="dxa"/>
-            <w:tcBorders>
-              <w:top w:val="single" w:sz="6" w:space="0" w:color="C0C0C0"/>
-              <w:left w:val="single" w:sz="6" w:space="0" w:color="C0C0C0"/>
-              <w:bottom w:val="single" w:sz="6" w:space="0" w:color="C0C0C0"/>
-              <w:right w:val="single" w:sz="6" w:space="0" w:color="C0C0C0"/>
-            </w:tcBorders>
-            <w:shd w:val="solid" w:color="FFFFFF" w:fill="auto"/>
-          </w:tcPr>
-          <w:p>
-            <w:pPr>
-              <w:jc w:val="center"/>
-              <w:rPr>
-                <w:b/>
-                <w:lang w:val="en-US"/>
-              </w:rPr>
-            </w:pPr>
-            <w:r>
-              <w:rPr>
-                <w:b/>
-                <w:lang w:val="en-US"/>
-              </w:rPr>
-              <w:t>235</w:t>
-            </w:r>
-          </w:p>
-        </w:tc>
-        <w:tc>
-          <w:tcPr>
             <w:tcW w:w="1062" w:type="dxa"/>
             <w:tcBorders>
               <w:top w:val="single" w:sz="6" w:space="0" w:color="C0C0C0"/>
@@ -2590,32 +2395,6 @@
         </w:tc>
         <w:tc>
           <w:tcPr>
-            <w:tcW w:w="989" w:type="dxa"/>
-            <w:tcBorders>
-              <w:top w:val="single" w:sz="6" w:space="0" w:color="C0C0C0"/>
-              <w:left w:val="single" w:sz="6" w:space="0" w:color="C0C0C0"/>
-              <w:bottom w:val="single" w:sz="6" w:space="0" w:color="C0C0C0"/>
-              <w:right w:val="single" w:sz="6" w:space="0" w:color="C0C0C0"/>
-            </w:tcBorders>
-            <w:shd w:val="solid" w:color="FFFFFF" w:fill="auto"/>
-          </w:tcPr>
-          <w:p>
-            <w:pPr>
-              <w:jc w:val="center"/>
-              <w:rPr>
-                <w:b/>
-              </w:rPr>
-            </w:pPr>
-            <w:r>
-              <w:rPr>
-                <w:b/>
-              </w:rPr>
-              <w:t>266</w:t>
-            </w:r>
-          </w:p>
-        </w:tc>
-        <w:tc>
-          <w:tcPr>
             <w:tcW w:w="1062" w:type="dxa"/>
             <w:tcBorders>
               <w:top w:val="single" w:sz="6" w:space="0" w:color="C0C0C0"/>
@@ -2892,32 +2671,6 @@
         </w:tc>
         <w:tc>
           <w:tcPr>
-            <w:tcW w:w="989" w:type="dxa"/>
-            <w:tcBorders>
-              <w:top w:val="single" w:sz="6" w:space="0" w:color="C0C0C0"/>
-              <w:left w:val="single" w:sz="6" w:space="0" w:color="C0C0C0"/>
-              <w:bottom w:val="single" w:sz="6" w:space="0" w:color="C0C0C0"/>
-              <w:right w:val="single" w:sz="6" w:space="0" w:color="C0C0C0"/>
-            </w:tcBorders>
-            <w:shd w:val="solid" w:color="FFFFFF" w:fill="auto"/>
-          </w:tcPr>
-          <w:p>
-            <w:pPr>
-              <w:jc w:val="center"/>
-              <w:rPr>
-                <w:b/>
-              </w:rPr>
-            </w:pPr>
-            <w:r>
-              <w:rPr>
-                <w:b/>
-              </w:rPr>
-              <w:t>250</w:t>
-            </w:r>
-          </w:p>
-        </w:tc>
-        <w:tc>
-          <w:tcPr>
             <w:tcW w:w="1062" w:type="dxa"/>
             <w:tcBorders>
               <w:top w:val="single" w:sz="6" w:space="0" w:color="C0C0C0"/>
@@ -3202,34 +2955,6 @@
         </w:tc>
         <w:tc>
           <w:tcPr>
-            <w:tcW w:w="989" w:type="dxa"/>
-            <w:tcBorders>
-              <w:top w:val="single" w:sz="6" w:space="0" w:color="C0C0C0"/>
-              <w:left w:val="single" w:sz="6" w:space="0" w:color="C0C0C0"/>
-              <w:bottom w:val="single" w:sz="6" w:space="0" w:color="C0C0C0"/>
-              <w:right w:val="single" w:sz="6" w:space="0" w:color="C0C0C0"/>
-            </w:tcBorders>
-            <w:shd w:val="solid" w:color="FFFFFF" w:fill="auto"/>
-          </w:tcPr>
-          <w:p>
-            <w:pPr>
-              <w:jc w:val="center"/>
-              <w:rPr>
-                <w:b/>
-                <w:lang w:val="en-US"/>
-              </w:rPr>
-            </w:pPr>
-            <w:r>
-              <w:rPr>
-                <w:b/>
-                <w:lang w:val="en-US"/>
-              </w:rPr>
-              <w:t>277</w:t>
-            </w:r>
-          </w:p>
-        </w:tc>
-        <w:tc>
-          <w:tcPr>
             <w:tcW w:w="1062" w:type="dxa"/>
             <w:tcBorders>
               <w:top w:val="single" w:sz="6" w:space="0" w:color="C0C0C0"/>
@@ -3520,34 +3245,6 @@
         </w:tc>
         <w:tc>
           <w:tcPr>
-            <w:tcW w:w="989" w:type="dxa"/>
-            <w:tcBorders>
-              <w:top w:val="single" w:sz="6" w:space="0" w:color="C0C0C0"/>
-              <w:left w:val="single" w:sz="6" w:space="0" w:color="C0C0C0"/>
-              <w:bottom w:val="single" w:sz="6" w:space="0" w:color="C0C0C0"/>
-              <w:right w:val="single" w:sz="6" w:space="0" w:color="C0C0C0"/>
-            </w:tcBorders>
-            <w:shd w:val="solid" w:color="FFFFFF" w:fill="auto"/>
-          </w:tcPr>
-          <w:p>
-            <w:pPr>
-              <w:jc w:val="center"/>
-              <w:rPr>
-                <w:b/>
-                <w:lang w:val="en-US"/>
-              </w:rPr>
-            </w:pPr>
-            <w:r>
-              <w:rPr>
-                <w:b/>
-                <w:lang w:val="en-US"/>
-              </w:rPr>
-              <w:t>252</w:t>
-            </w:r>
-          </w:p>
-        </w:tc>
-        <w:tc>
-          <w:tcPr>
             <w:tcW w:w="1062" w:type="dxa"/>
             <w:tcBorders>
               <w:top w:val="single" w:sz="6" w:space="0" w:color="C0C0C0"/>
@@ -3843,32 +3540,6 @@
         </w:tc>
         <w:tc>
           <w:tcPr>
-            <w:tcW w:w="989" w:type="dxa"/>
-            <w:tcBorders>
-              <w:top w:val="single" w:sz="6" w:space="0" w:color="C0C0C0"/>
-              <w:left w:val="single" w:sz="6" w:space="0" w:color="C0C0C0"/>
-              <w:bottom w:val="single" w:sz="6" w:space="0" w:color="C0C0C0"/>
-              <w:right w:val="single" w:sz="6" w:space="0" w:color="C0C0C0"/>
-            </w:tcBorders>
-            <w:shd w:val="solid" w:color="FFFFFF" w:fill="auto"/>
-          </w:tcPr>
-          <w:p>
-            <w:pPr>
-              <w:jc w:val="center"/>
-              <w:rPr>
-                <w:b/>
-              </w:rPr>
-            </w:pPr>
-            <w:r>
-              <w:rPr>
-                <w:b/>
-              </w:rPr>
-              <w:t>261</w:t>
-            </w:r>
-          </w:p>
-        </w:tc>
-        <w:tc>
-          <w:tcPr>
             <w:tcW w:w="1062" w:type="dxa"/>
             <w:tcBorders>
               <w:top w:val="single" w:sz="6" w:space="0" w:color="C0C0C0"/>
@@ -4145,32 +3816,6 @@
         </w:tc>
         <w:tc>
           <w:tcPr>
-            <w:tcW w:w="989" w:type="dxa"/>
-            <w:tcBorders>
-              <w:top w:val="single" w:sz="6" w:space="0" w:color="C0C0C0"/>
-              <w:left w:val="single" w:sz="6" w:space="0" w:color="C0C0C0"/>
-              <w:bottom w:val="single" w:sz="6" w:space="0" w:color="C0C0C0"/>
-              <w:right w:val="single" w:sz="6" w:space="0" w:color="C0C0C0"/>
-            </w:tcBorders>
-            <w:shd w:val="solid" w:color="FFFFFF" w:fill="auto"/>
-          </w:tcPr>
-          <w:p>
-            <w:pPr>
-              <w:jc w:val="center"/>
-              <w:rPr>
-                <w:b/>
-              </w:rPr>
-            </w:pPr>
-            <w:r>
-              <w:rPr>
-                <w:b/>
-              </w:rPr>
-              <w:t>267</w:t>
-            </w:r>
-          </w:p>
-        </w:tc>
-        <w:tc>
-          <w:tcPr>
             <w:tcW w:w="1062" w:type="dxa"/>
             <w:tcBorders>
               <w:top w:val="single" w:sz="6" w:space="0" w:color="C0C0C0"/>
@@ -4440,34 +4085,6 @@
         </w:tc>
         <w:tc>
           <w:tcPr>
-            <w:tcW w:w="989" w:type="dxa"/>
-            <w:tcBorders>
-              <w:top w:val="single" w:sz="6" w:space="0" w:color="C0C0C0"/>
-              <w:left w:val="single" w:sz="6" w:space="0" w:color="C0C0C0"/>
-              <w:bottom w:val="single" w:sz="6" w:space="0" w:color="C0C0C0"/>
-              <w:right w:val="single" w:sz="6" w:space="0" w:color="C0C0C0"/>
-            </w:tcBorders>
-            <w:shd w:val="solid" w:color="FFFFFF" w:fill="auto"/>
-          </w:tcPr>
-          <w:p>
-            <w:pPr>
-              <w:jc w:val="center"/>
-              <w:rPr>
-                <w:b/>
-                <w:lang w:val="en-US"/>
-              </w:rPr>
-            </w:pPr>
-            <w:r>
-              <w:rPr>
-                <w:b/>
-                <w:lang w:val="en-US"/>
-              </w:rPr>
-              <w:t>291</w:t>
-            </w:r>
-          </w:p>
-        </w:tc>
-        <w:tc>
-          <w:tcPr>
             <w:tcW w:w="1062" w:type="dxa"/>
             <w:tcBorders>
               <w:top w:val="single" w:sz="6" w:space="0" w:color="C0C0C0"/>
@@ -4744,32 +4361,6 @@
         </w:tc>
         <w:tc>
           <w:tcPr>
-            <w:tcW w:w="989" w:type="dxa"/>
-            <w:tcBorders>
-              <w:top w:val="single" w:sz="6" w:space="0" w:color="C0C0C0"/>
-              <w:left w:val="single" w:sz="6" w:space="0" w:color="C0C0C0"/>
-              <w:bottom w:val="single" w:sz="6" w:space="0" w:color="C0C0C0"/>
-              <w:right w:val="single" w:sz="6" w:space="0" w:color="C0C0C0"/>
-            </w:tcBorders>
-            <w:shd w:val="solid" w:color="FFFFFF" w:fill="auto"/>
-          </w:tcPr>
-          <w:p>
-            <w:pPr>
-              <w:jc w:val="center"/>
-              <w:rPr>
-                <w:b/>
-              </w:rPr>
-            </w:pPr>
-            <w:r>
-              <w:rPr>
-                <w:b/>
-              </w:rPr>
-              <w:t>280</w:t>
-            </w:r>
-          </w:p>
-        </w:tc>
-        <w:tc>
-          <w:tcPr>
             <w:tcW w:w="1062" w:type="dxa"/>
             <w:tcBorders>
               <w:top w:val="single" w:sz="6" w:space="0" w:color="C0C0C0"/>
@@ -5054,32 +4645,6 @@
         </w:tc>
         <w:tc>
           <w:tcPr>
-            <w:tcW w:w="989" w:type="dxa"/>
-            <w:tcBorders>
-              <w:top w:val="single" w:sz="6" w:space="0" w:color="C0C0C0"/>
-              <w:left w:val="single" w:sz="6" w:space="0" w:color="C0C0C0"/>
-              <w:bottom w:val="single" w:sz="6" w:space="0" w:color="C0C0C0"/>
-              <w:right w:val="single" w:sz="6" w:space="0" w:color="C0C0C0"/>
-            </w:tcBorders>
-            <w:shd w:val="solid" w:color="FFFFFF" w:fill="auto"/>
-          </w:tcPr>
-          <w:p>
-            <w:pPr>
-              <w:jc w:val="center"/>
-              <w:rPr>
-                <w:b/>
-              </w:rPr>
-            </w:pPr>
-            <w:r>
-              <w:rPr>
-                <w:b/>
-              </w:rPr>
-              <w:t>268</w:t>
-            </w:r>
-          </w:p>
-        </w:tc>
-        <w:tc>
-          <w:tcPr>
             <w:tcW w:w="1062" w:type="dxa"/>
             <w:tcBorders>
               <w:top w:val="single" w:sz="6" w:space="0" w:color="C0C0C0"/>
@@ -5356,32 +4921,6 @@
         </w:tc>
         <w:tc>
           <w:tcPr>
-            <w:tcW w:w="989" w:type="dxa"/>
-            <w:tcBorders>
-              <w:top w:val="single" w:sz="6" w:space="0" w:color="C0C0C0"/>
-              <w:left w:val="single" w:sz="6" w:space="0" w:color="C0C0C0"/>
-              <w:bottom w:val="single" w:sz="6" w:space="0" w:color="C0C0C0"/>
-              <w:right w:val="single" w:sz="6" w:space="0" w:color="C0C0C0"/>
-            </w:tcBorders>
-            <w:shd w:val="solid" w:color="FFFFFF" w:fill="auto"/>
-          </w:tcPr>
-          <w:p>
-            <w:pPr>
-              <w:jc w:val="center"/>
-              <w:rPr>
-                <w:b/>
-              </w:rPr>
-            </w:pPr>
-            <w:r>
-              <w:rPr>
-                <w:b/>
-              </w:rPr>
-              <w:t>266</w:t>
-            </w:r>
-          </w:p>
-        </w:tc>
-        <w:tc>
-          <w:tcPr>
             <w:tcW w:w="1062" w:type="dxa"/>
             <w:tcBorders>
               <w:top w:val="single" w:sz="6" w:space="0" w:color="C0C0C0"/>
@@ -5664,32 +5203,6 @@
         </w:tc>
         <w:tc>
           <w:tcPr>
-            <w:tcW w:w="989" w:type="dxa"/>
-            <w:tcBorders>
-              <w:top w:val="single" w:sz="6" w:space="0" w:color="C0C0C0"/>
-              <w:left w:val="single" w:sz="6" w:space="0" w:color="C0C0C0"/>
-              <w:bottom w:val="single" w:sz="6" w:space="0" w:color="C0C0C0"/>
-              <w:right w:val="single" w:sz="6" w:space="0" w:color="C0C0C0"/>
-            </w:tcBorders>
-            <w:shd w:val="solid" w:color="FFFFFF" w:fill="auto"/>
-          </w:tcPr>
-          <w:p>
-            <w:pPr>
-              <w:jc w:val="center"/>
-              <w:rPr>
-                <w:b/>
-              </w:rPr>
-            </w:pPr>
-            <w:r>
-              <w:rPr>
-                <w:b/>
-              </w:rPr>
-              <w:t>287</w:t>
-            </w:r>
-          </w:p>
-        </w:tc>
-        <w:tc>
-          <w:tcPr>
             <w:tcW w:w="1062" w:type="dxa"/>
             <w:tcBorders>
               <w:top w:val="single" w:sz="6" w:space="0" w:color="C0C0C0"/>
@@ -5966,32 +5479,6 @@
         </w:tc>
         <w:tc>
           <w:tcPr>
-            <w:tcW w:w="989" w:type="dxa"/>
-            <w:tcBorders>
-              <w:top w:val="single" w:sz="6" w:space="0" w:color="C0C0C0"/>
-              <w:left w:val="single" w:sz="6" w:space="0" w:color="C0C0C0"/>
-              <w:bottom w:val="single" w:sz="6" w:space="0" w:color="C0C0C0"/>
-              <w:right w:val="single" w:sz="6" w:space="0" w:color="C0C0C0"/>
-            </w:tcBorders>
-            <w:shd w:val="solid" w:color="FFFFFF" w:fill="auto"/>
-          </w:tcPr>
-          <w:p>
-            <w:pPr>
-              <w:jc w:val="center"/>
-              <w:rPr>
-                <w:b/>
-              </w:rPr>
-            </w:pPr>
-            <w:r>
-              <w:rPr>
-                <w:b/>
-              </w:rPr>
-              <w:t>262</w:t>
-            </w:r>
-          </w:p>
-        </w:tc>
-        <w:tc>
-          <w:tcPr>
             <w:tcW w:w="1062" w:type="dxa"/>
             <w:tcBorders>
               <w:top w:val="single" w:sz="6" w:space="0" w:color="C0C0C0"/>
@@ -6268,32 +5755,6 @@
         </w:tc>
         <w:tc>
           <w:tcPr>
-            <w:tcW w:w="989" w:type="dxa"/>
-            <w:tcBorders>
-              <w:top w:val="single" w:sz="6" w:space="0" w:color="C0C0C0"/>
-              <w:left w:val="single" w:sz="6" w:space="0" w:color="C0C0C0"/>
-              <w:bottom w:val="single" w:sz="6" w:space="0" w:color="C0C0C0"/>
-              <w:right w:val="single" w:sz="6" w:space="0" w:color="C0C0C0"/>
-            </w:tcBorders>
-            <w:shd w:val="solid" w:color="FFFFFF" w:fill="auto"/>
-          </w:tcPr>
-          <w:p>
-            <w:pPr>
-              <w:jc w:val="center"/>
-              <w:rPr>
-                <w:b/>
-              </w:rPr>
-            </w:pPr>
-            <w:r>
-              <w:rPr>
-                <w:b/>
-              </w:rPr>
-              <w:t>247</w:t>
-            </w:r>
-          </w:p>
-        </w:tc>
-        <w:tc>
-          <w:tcPr>
             <w:tcW w:w="1062" w:type="dxa"/>
             <w:tcBorders>
               <w:top w:val="single" w:sz="6" w:space="0" w:color="C0C0C0"/>
@@ -6572,32 +6033,6 @@
         </w:tc>
         <w:tc>
           <w:tcPr>
-            <w:tcW w:w="989" w:type="dxa"/>
-            <w:tcBorders>
-              <w:top w:val="single" w:sz="6" w:space="0" w:color="C0C0C0"/>
-              <w:left w:val="single" w:sz="6" w:space="0" w:color="C0C0C0"/>
-              <w:bottom w:val="single" w:sz="6" w:space="0" w:color="C0C0C0"/>
-              <w:right w:val="single" w:sz="6" w:space="0" w:color="C0C0C0"/>
-            </w:tcBorders>
-            <w:shd w:val="solid" w:color="FFFFFF" w:fill="auto"/>
-          </w:tcPr>
-          <w:p>
-            <w:pPr>
-              <w:jc w:val="center"/>
-              <w:rPr>
-                <w:b/>
-              </w:rPr>
-            </w:pPr>
-            <w:r>
-              <w:rPr>
-                <w:b/>
-              </w:rPr>
-              <w:t>243</w:t>
-            </w:r>
-          </w:p>
-        </w:tc>
-        <w:tc>
-          <w:tcPr>
             <w:tcW w:w="1062" w:type="dxa"/>
             <w:tcBorders>
               <w:top w:val="single" w:sz="6" w:space="0" w:color="C0C0C0"/>
@@ -6876,32 +6311,6 @@
         </w:tc>
         <w:tc>
           <w:tcPr>
-            <w:tcW w:w="989" w:type="dxa"/>
-            <w:tcBorders>
-              <w:top w:val="single" w:sz="6" w:space="0" w:color="C0C0C0"/>
-              <w:left w:val="single" w:sz="6" w:space="0" w:color="C0C0C0"/>
-              <w:bottom w:val="single" w:sz="6" w:space="0" w:color="C0C0C0"/>
-              <w:right w:val="single" w:sz="6" w:space="0" w:color="C0C0C0"/>
-            </w:tcBorders>
-            <w:shd w:val="solid" w:color="FFFFFF" w:fill="auto"/>
-          </w:tcPr>
-          <w:p>
-            <w:pPr>
-              <w:jc w:val="center"/>
-              <w:rPr>
-                <w:b/>
-              </w:rPr>
-            </w:pPr>
-            <w:r>
-              <w:rPr>
-                <w:b/>
-              </w:rPr>
-              <w:t>252</w:t>
-            </w:r>
-          </w:p>
-        </w:tc>
-        <w:tc>
-          <w:tcPr>
             <w:tcW w:w="1062" w:type="dxa"/>
             <w:tcBorders>
               <w:top w:val="single" w:sz="6" w:space="0" w:color="C0C0C0"/>
@@ -7172,32 +6581,6 @@
         </w:tc>
         <w:tc>
           <w:tcPr>
-            <w:tcW w:w="989" w:type="dxa"/>
-            <w:tcBorders>
-              <w:top w:val="single" w:sz="6" w:space="0" w:color="C0C0C0"/>
-              <w:left w:val="single" w:sz="6" w:space="0" w:color="C0C0C0"/>
-              <w:bottom w:val="single" w:sz="6" w:space="0" w:color="C0C0C0"/>
-              <w:right w:val="single" w:sz="6" w:space="0" w:color="C0C0C0"/>
-            </w:tcBorders>
-            <w:shd w:val="solid" w:color="FFFFFF" w:fill="auto"/>
-          </w:tcPr>
-          <w:p>
-            <w:pPr>
-              <w:jc w:val="center"/>
-              <w:rPr>
-                <w:b/>
-              </w:rPr>
-            </w:pPr>
-            <w:r>
-              <w:rPr>
-                <w:b/>
-              </w:rPr>
-              <w:t>271</w:t>
-            </w:r>
-          </w:p>
-        </w:tc>
-        <w:tc>
-          <w:tcPr>
             <w:tcW w:w="1062" w:type="dxa"/>
             <w:tcBorders>
               <w:top w:val="single" w:sz="6" w:space="0" w:color="C0C0C0"/>
@@ -7243,9 +6626,8 @@
             <w:r>
               <w:rPr>
                 <w:b/>
-                <w:lang w:val="en-US"/>
-              </w:rPr>
-              <w:t>M</w:t>
+              </w:rPr>
+              <w:t>Ж</w:t>
             </w:r>
           </w:p>
         </w:tc>
@@ -7474,32 +6856,6 @@
         </w:tc>
         <w:tc>
           <w:tcPr>
-            <w:tcW w:w="989" w:type="dxa"/>
-            <w:tcBorders>
-              <w:top w:val="single" w:sz="6" w:space="0" w:color="C0C0C0"/>
-              <w:left w:val="single" w:sz="6" w:space="0" w:color="C0C0C0"/>
-              <w:bottom w:val="single" w:sz="6" w:space="0" w:color="C0C0C0"/>
-              <w:right w:val="single" w:sz="6" w:space="0" w:color="C0C0C0"/>
-            </w:tcBorders>
-            <w:shd w:val="solid" w:color="FFFFFF" w:fill="auto"/>
-          </w:tcPr>
-          <w:p>
-            <w:pPr>
-              <w:jc w:val="center"/>
-              <w:rPr>
-                <w:b/>
-              </w:rPr>
-            </w:pPr>
-            <w:r>
-              <w:rPr>
-                <w:b/>
-              </w:rPr>
-              <w:t>248</w:t>
-            </w:r>
-          </w:p>
-        </w:tc>
-        <w:tc>
-          <w:tcPr>
             <w:tcW w:w="1062" w:type="dxa"/>
             <w:tcBorders>
               <w:top w:val="single" w:sz="6" w:space="0" w:color="C0C0C0"/>
@@ -7775,32 +7131,6 @@
         </w:tc>
         <w:tc>
           <w:tcPr>
-            <w:tcW w:w="989" w:type="dxa"/>
-            <w:tcBorders>
-              <w:top w:val="single" w:sz="6" w:space="0" w:color="C0C0C0"/>
-              <w:left w:val="single" w:sz="6" w:space="0" w:color="C0C0C0"/>
-              <w:bottom w:val="single" w:sz="6" w:space="0" w:color="C0C0C0"/>
-              <w:right w:val="single" w:sz="6" w:space="0" w:color="C0C0C0"/>
-            </w:tcBorders>
-            <w:shd w:val="solid" w:color="FFFFFF" w:fill="auto"/>
-          </w:tcPr>
-          <w:p>
-            <w:pPr>
-              <w:jc w:val="center"/>
-              <w:rPr>
-                <w:b/>
-              </w:rPr>
-            </w:pPr>
-            <w:r>
-              <w:rPr>
-                <w:b/>
-              </w:rPr>
-              <w:t>260</w:t>
-            </w:r>
-          </w:p>
-        </w:tc>
-        <w:tc>
-          <w:tcPr>
             <w:tcW w:w="1062" w:type="dxa"/>
             <w:tcBorders>
               <w:top w:val="single" w:sz="6" w:space="0" w:color="C0C0C0"/>
@@ -8077,32 +7407,6 @@
         </w:tc>
         <w:tc>
           <w:tcPr>
-            <w:tcW w:w="989" w:type="dxa"/>
-            <w:tcBorders>
-              <w:top w:val="single" w:sz="6" w:space="0" w:color="C0C0C0"/>
-              <w:left w:val="single" w:sz="6" w:space="0" w:color="C0C0C0"/>
-              <w:bottom w:val="single" w:sz="6" w:space="0" w:color="C0C0C0"/>
-              <w:right w:val="single" w:sz="6" w:space="0" w:color="C0C0C0"/>
-            </w:tcBorders>
-            <w:shd w:val="solid" w:color="FFFFFF" w:fill="auto"/>
-          </w:tcPr>
-          <w:p>
-            <w:pPr>
-              <w:jc w:val="center"/>
-              <w:rPr>
-                <w:b/>
-              </w:rPr>
-            </w:pPr>
-            <w:r>
-              <w:rPr>
-                <w:b/>
-              </w:rPr>
-              <w:t>263</w:t>
-            </w:r>
-          </w:p>
-        </w:tc>
-        <w:tc>
-          <w:tcPr>
             <w:tcW w:w="1062" w:type="dxa"/>
             <w:tcBorders>
               <w:top w:val="single" w:sz="6" w:space="0" w:color="C0C0C0"/>
@@ -8392,32 +7696,6 @@
         </w:tc>
         <w:tc>
           <w:tcPr>
-            <w:tcW w:w="989" w:type="dxa"/>
-            <w:tcBorders>
-              <w:top w:val="single" w:sz="6" w:space="0" w:color="C0C0C0"/>
-              <w:left w:val="single" w:sz="6" w:space="0" w:color="C0C0C0"/>
-              <w:bottom w:val="single" w:sz="6" w:space="0" w:color="C0C0C0"/>
-              <w:right w:val="single" w:sz="6" w:space="0" w:color="C0C0C0"/>
-            </w:tcBorders>
-            <w:shd w:val="solid" w:color="FFFFFF" w:fill="auto"/>
-          </w:tcPr>
-          <w:p>
-            <w:pPr>
-              <w:jc w:val="center"/>
-              <w:rPr>
-                <w:b/>
-              </w:rPr>
-            </w:pPr>
-            <w:r>
-              <w:rPr>
-                <w:b/>
-              </w:rPr>
-              <w:t>263</w:t>
-            </w:r>
-          </w:p>
-        </w:tc>
-        <w:tc>
-          <w:tcPr>
             <w:tcW w:w="1062" w:type="dxa"/>
             <w:tcBorders>
               <w:top w:val="single" w:sz="6" w:space="0" w:color="C0C0C0"/>
@@ -8697,32 +7975,6 @@
         </w:tc>
         <w:tc>
           <w:tcPr>
-            <w:tcW w:w="989" w:type="dxa"/>
-            <w:tcBorders>
-              <w:top w:val="single" w:sz="6" w:space="0" w:color="C0C0C0"/>
-              <w:left w:val="single" w:sz="6" w:space="0" w:color="C0C0C0"/>
-              <w:bottom w:val="single" w:sz="6" w:space="0" w:color="C0C0C0"/>
-              <w:right w:val="single" w:sz="6" w:space="0" w:color="C0C0C0"/>
-            </w:tcBorders>
-            <w:shd w:val="solid" w:color="FFFFFF" w:fill="auto"/>
-          </w:tcPr>
-          <w:p>
-            <w:pPr>
-              <w:jc w:val="center"/>
-              <w:rPr>
-                <w:b/>
-              </w:rPr>
-            </w:pPr>
-            <w:r>
-              <w:rPr>
-                <w:b/>
-              </w:rPr>
-              <w:t>263</w:t>
-            </w:r>
-          </w:p>
-        </w:tc>
-        <w:tc>
-          <w:tcPr>
             <w:tcW w:w="1062" w:type="dxa"/>
             <w:tcBorders>
               <w:top w:val="single" w:sz="6" w:space="0" w:color="C0C0C0"/>
@@ -9012,32 +8264,6 @@
         </w:tc>
         <w:tc>
           <w:tcPr>
-            <w:tcW w:w="989" w:type="dxa"/>
-            <w:tcBorders>
-              <w:top w:val="single" w:sz="6" w:space="0" w:color="C0C0C0"/>
-              <w:left w:val="single" w:sz="6" w:space="0" w:color="C0C0C0"/>
-              <w:bottom w:val="single" w:sz="6" w:space="0" w:color="C0C0C0"/>
-              <w:right w:val="single" w:sz="6" w:space="0" w:color="C0C0C0"/>
-            </w:tcBorders>
-            <w:shd w:val="solid" w:color="FFFFFF" w:fill="auto"/>
-          </w:tcPr>
-          <w:p>
-            <w:pPr>
-              <w:jc w:val="center"/>
-              <w:rPr>
-                <w:b/>
-              </w:rPr>
-            </w:pPr>
-            <w:r>
-              <w:rPr>
-                <w:b/>
-              </w:rPr>
-              <w:t>263</w:t>
-            </w:r>
-          </w:p>
-        </w:tc>
-        <w:tc>
-          <w:tcPr>
             <w:tcW w:w="1062" w:type="dxa"/>
             <w:tcBorders>
               <w:top w:val="single" w:sz="6" w:space="0" w:color="C0C0C0"/>
@@ -9317,32 +8543,6 @@
         </w:tc>
         <w:tc>
           <w:tcPr>
-            <w:tcW w:w="989" w:type="dxa"/>
-            <w:tcBorders>
-              <w:top w:val="single" w:sz="6" w:space="0" w:color="C0C0C0"/>
-              <w:left w:val="single" w:sz="6" w:space="0" w:color="C0C0C0"/>
-              <w:bottom w:val="single" w:sz="6" w:space="0" w:color="C0C0C0"/>
-              <w:right w:val="single" w:sz="6" w:space="0" w:color="C0C0C0"/>
-            </w:tcBorders>
-            <w:shd w:val="solid" w:color="FFFFFF" w:fill="auto"/>
-          </w:tcPr>
-          <w:p>
-            <w:pPr>
-              <w:jc w:val="center"/>
-              <w:rPr>
-                <w:b/>
-              </w:rPr>
-            </w:pPr>
-            <w:r>
-              <w:rPr>
-                <w:b/>
-              </w:rPr>
-              <w:t>263</w:t>
-            </w:r>
-          </w:p>
-        </w:tc>
-        <w:tc>
-          <w:tcPr>
             <w:tcW w:w="1062" w:type="dxa"/>
             <w:tcBorders>
               <w:top w:val="single" w:sz="6" w:space="0" w:color="C0C0C0"/>
@@ -9622,32 +8822,6 @@
         </w:tc>
         <w:tc>
           <w:tcPr>
-            <w:tcW w:w="989" w:type="dxa"/>
-            <w:tcBorders>
-              <w:top w:val="single" w:sz="6" w:space="0" w:color="C0C0C0"/>
-              <w:left w:val="single" w:sz="6" w:space="0" w:color="C0C0C0"/>
-              <w:bottom w:val="single" w:sz="6" w:space="0" w:color="C0C0C0"/>
-              <w:right w:val="single" w:sz="6" w:space="0" w:color="C0C0C0"/>
-            </w:tcBorders>
-            <w:shd w:val="solid" w:color="FFFFFF" w:fill="auto"/>
-          </w:tcPr>
-          <w:p>
-            <w:pPr>
-              <w:jc w:val="center"/>
-              <w:rPr>
-                <w:b/>
-              </w:rPr>
-            </w:pPr>
-            <w:r>
-              <w:rPr>
-                <w:b/>
-              </w:rPr>
-              <w:t>263</w:t>
-            </w:r>
-          </w:p>
-        </w:tc>
-        <w:tc>
-          <w:tcPr>
             <w:tcW w:w="1062" w:type="dxa"/>
             <w:tcBorders>
               <w:top w:val="single" w:sz="6" w:space="0" w:color="C0C0C0"/>
@@ -9927,32 +9101,6 @@
         </w:tc>
         <w:tc>
           <w:tcPr>
-            <w:tcW w:w="989" w:type="dxa"/>
-            <w:tcBorders>
-              <w:top w:val="single" w:sz="6" w:space="0" w:color="C0C0C0"/>
-              <w:left w:val="single" w:sz="6" w:space="0" w:color="C0C0C0"/>
-              <w:bottom w:val="single" w:sz="6" w:space="0" w:color="C0C0C0"/>
-              <w:right w:val="single" w:sz="6" w:space="0" w:color="C0C0C0"/>
-            </w:tcBorders>
-            <w:shd w:val="solid" w:color="FFFFFF" w:fill="auto"/>
-          </w:tcPr>
-          <w:p>
-            <w:pPr>
-              <w:jc w:val="center"/>
-              <w:rPr>
-                <w:b/>
-              </w:rPr>
-            </w:pPr>
-            <w:r>
-              <w:rPr>
-                <w:b/>
-              </w:rPr>
-              <w:t>263</w:t>
-            </w:r>
-          </w:p>
-        </w:tc>
-        <w:tc>
-          <w:tcPr>
             <w:tcW w:w="1062" w:type="dxa"/>
             <w:tcBorders>
               <w:top w:val="single" w:sz="6" w:space="0" w:color="C0C0C0"/>
@@ -10233,32 +9381,6 @@
         </w:tc>
         <w:tc>
           <w:tcPr>
-            <w:tcW w:w="989" w:type="dxa"/>
-            <w:tcBorders>
-              <w:top w:val="single" w:sz="6" w:space="0" w:color="C0C0C0"/>
-              <w:left w:val="single" w:sz="6" w:space="0" w:color="C0C0C0"/>
-              <w:bottom w:val="single" w:sz="6" w:space="0" w:color="C0C0C0"/>
-              <w:right w:val="single" w:sz="6" w:space="0" w:color="C0C0C0"/>
-            </w:tcBorders>
-            <w:shd w:val="solid" w:color="FFFFFF" w:fill="auto"/>
-          </w:tcPr>
-          <w:p>
-            <w:pPr>
-              <w:jc w:val="center"/>
-              <w:rPr>
-                <w:b/>
-              </w:rPr>
-            </w:pPr>
-            <w:r>
-              <w:rPr>
-                <w:b/>
-              </w:rPr>
-              <w:t>263</w:t>
-            </w:r>
-          </w:p>
-        </w:tc>
-        <w:tc>
-          <w:tcPr>
             <w:tcW w:w="1062" w:type="dxa"/>
             <w:tcBorders>
               <w:top w:val="single" w:sz="6" w:space="0" w:color="C0C0C0"/>
@@ -10486,26 +9608,6 @@
         </w:tc>
         <w:tc>
           <w:tcPr>
-            <w:tcW w:w="989" w:type="dxa"/>
-            <w:tcBorders>
-              <w:top w:val="single" w:sz="6" w:space="0" w:color="C0C0C0"/>
-              <w:left w:val="single" w:sz="6" w:space="0" w:color="C0C0C0"/>
-              <w:bottom w:val="single" w:sz="6" w:space="0" w:color="C0C0C0"/>
-              <w:right w:val="single" w:sz="6" w:space="0" w:color="C0C0C0"/>
-            </w:tcBorders>
-            <w:shd w:val="solid" w:color="FFFFFF" w:fill="auto"/>
-          </w:tcPr>
-          <w:p>
-            <w:pPr>
-              <w:jc w:val="center"/>
-              <w:rPr>
-                <w:b/>
-              </w:rPr>
-            </w:pPr>
-          </w:p>
-        </w:tc>
-        <w:tc>
-          <w:tcPr>
             <w:tcW w:w="1062" w:type="dxa"/>
             <w:tcBorders>
               <w:top w:val="single" w:sz="6" w:space="0" w:color="C0C0C0"/>
@@ -10696,26 +9798,6 @@
         <w:tc>
           <w:tcPr>
             <w:tcW w:w="703" w:type="dxa"/>
-            <w:tcBorders>
-              <w:top w:val="single" w:sz="6" w:space="0" w:color="C0C0C0"/>
-              <w:left w:val="single" w:sz="6" w:space="0" w:color="C0C0C0"/>
-              <w:bottom w:val="single" w:sz="6" w:space="0" w:color="C0C0C0"/>
-              <w:right w:val="single" w:sz="6" w:space="0" w:color="C0C0C0"/>
-            </w:tcBorders>
-            <w:shd w:val="solid" w:color="FFFFFF" w:fill="auto"/>
-          </w:tcPr>
-          <w:p>
-            <w:pPr>
-              <w:jc w:val="center"/>
-              <w:rPr>
-                <w:b/>
-              </w:rPr>
-            </w:pPr>
-          </w:p>
-        </w:tc>
-        <w:tc>
-          <w:tcPr>
-            <w:tcW w:w="989" w:type="dxa"/>
             <w:tcBorders>
               <w:top w:val="single" w:sz="6" w:space="0" w:color="C0C0C0"/>
               <w:left w:val="single" w:sz="6" w:space="0" w:color="C0C0C0"/>

</xml_diff>